<commit_message>
updated file abstract and intro
</commit_message>
<xml_diff>
--- a/Dissertation6.0.docx
+++ b/Dissertation6.0.docx
@@ -1,6 +1,6 @@
 
 <file path=word/document.xml><?xml version="1.0" encoding="utf-8"?>
-<w:document xmlns:wpc="http://schemas.microsoft.com/office/word/2010/wordprocessingCanvas" xmlns:cx="http://schemas.microsoft.com/office/drawing/2014/chartex" xmlns:mc="http://schemas.openxmlformats.org/markup-compatibility/2006" xmlns:o="urn:schemas-microsoft-com:office:office" xmlns:r="http://schemas.openxmlformats.org/officeDocument/2006/relationships" xmlns:m="http://schemas.openxmlformats.org/officeDocument/2006/math" xmlns:v="urn:schemas-microsoft-com:vml" xmlns:wp14="http://schemas.microsoft.com/office/word/2010/wordprocessingDrawing" xmlns:wp="http://schemas.openxmlformats.org/drawingml/2006/wordprocessingDrawing" xmlns:w10="urn:schemas-microsoft-com:office:word" xmlns:w="http://schemas.openxmlformats.org/wordprocessingml/2006/main" xmlns:w14="http://schemas.microsoft.com/office/word/2010/wordml" xmlns:w15="http://schemas.microsoft.com/office/word/2012/wordml" xmlns:w16se="http://schemas.microsoft.com/office/word/2015/wordml/symex" xmlns:wpg="http://schemas.microsoft.com/office/word/2010/wordprocessingGroup" xmlns:wpi="http://schemas.microsoft.com/office/word/2010/wordprocessingInk" xmlns:wne="http://schemas.microsoft.com/office/word/2006/wordml" xmlns:wps="http://schemas.microsoft.com/office/word/2010/wordprocessingShape" mc:Ignorable="w14 w15 w16se wp14">
+<w:document xmlns:wpc="http://schemas.microsoft.com/office/word/2010/wordprocessingCanvas" xmlns:mc="http://schemas.openxmlformats.org/markup-compatibility/2006" xmlns:o="urn:schemas-microsoft-com:office:office" xmlns:r="http://schemas.openxmlformats.org/officeDocument/2006/relationships" xmlns:m="http://schemas.openxmlformats.org/officeDocument/2006/math" xmlns:v="urn:schemas-microsoft-com:vml" xmlns:wp14="http://schemas.microsoft.com/office/word/2010/wordprocessingDrawing" xmlns:wp="http://schemas.openxmlformats.org/drawingml/2006/wordprocessingDrawing" xmlns:w10="urn:schemas-microsoft-com:office:word" xmlns:w="http://schemas.openxmlformats.org/wordprocessingml/2006/main" xmlns:w14="http://schemas.microsoft.com/office/word/2010/wordml" xmlns:w15="http://schemas.microsoft.com/office/word/2012/wordml" xmlns:wpg="http://schemas.microsoft.com/office/word/2010/wordprocessingGroup" xmlns:wpi="http://schemas.microsoft.com/office/word/2010/wordprocessingInk" xmlns:wne="http://schemas.microsoft.com/office/word/2006/wordml" xmlns:wps="http://schemas.microsoft.com/office/word/2010/wordprocessingShape" mc:Ignorable="w14 w15 wp14">
   <w:body>
     <w:p>
       <w:pPr>
@@ -333,7 +333,7 @@
         <w:rPr>
           <w:rFonts w:ascii="Times New Roman" w:hAnsi="Times New Roman" w:cs="Times New Roman"/>
           <w:noProof/>
-          <w:lang w:eastAsia="en-IN"/>
+          <w:lang w:val="en-US"/>
         </w:rPr>
         <w:drawing>
           <wp:anchor distT="0" distB="0" distL="114300" distR="114300" simplePos="0" relativeHeight="251659264" behindDoc="0" locked="0" layoutInCell="1" allowOverlap="1" wp14:anchorId="010D8038" wp14:editId="7DFC90EC">
@@ -411,7 +411,7 @@
         <w:rPr>
           <w:rFonts w:ascii="Times New Roman" w:hAnsi="Times New Roman" w:cs="Times New Roman"/>
           <w:noProof/>
-          <w:lang w:eastAsia="en-IN"/>
+          <w:lang w:val="en-US"/>
         </w:rPr>
         <w:drawing>
           <wp:anchor distT="0" distB="0" distL="114300" distR="114300" simplePos="0" relativeHeight="251660288" behindDoc="0" locked="0" layoutInCell="1" allowOverlap="1" wp14:anchorId="5D50B0DC" wp14:editId="7B9DC85A">
@@ -1790,7 +1790,7 @@
         <w:rPr>
           <w:rFonts w:ascii="Times New Roman" w:hAnsi="Times New Roman" w:cs="Times New Roman"/>
           <w:noProof/>
-          <w:lang w:eastAsia="en-IN"/>
+          <w:lang w:val="en-US"/>
         </w:rPr>
         <mc:AlternateContent>
           <mc:Choice Requires="wps">
@@ -2053,7 +2053,7 @@
           <w:rFonts w:ascii="Times New Roman" w:hAnsi="Times New Roman" w:cs="Times New Roman"/>
           <w:b/>
           <w:noProof/>
-          <w:lang w:eastAsia="en-IN"/>
+          <w:lang w:val="en-US"/>
         </w:rPr>
         <mc:AlternateContent>
           <mc:Choice Requires="wps">
@@ -4757,39 +4757,7 @@
           <w:sz w:val="24"/>
           <w:szCs w:val="24"/>
         </w:rPr>
-        <w:t xml:space="preserve">This paper is an attempt to understand the monetary policy during the period leading to the financial crisis of 2007-08. </w:t>
-      </w:r>
-      <w:r>
-        <w:rPr>
-          <w:rFonts w:ascii="Times New Roman" w:hAnsi="Times New Roman" w:cs="Times New Roman"/>
-          <w:sz w:val="24"/>
-          <w:szCs w:val="24"/>
-        </w:rPr>
-        <w:t>The</w:t>
-      </w:r>
-      <w:r>
-        <w:rPr>
-          <w:rFonts w:ascii="Times New Roman" w:hAnsi="Times New Roman" w:cs="Times New Roman"/>
-          <w:sz w:val="24"/>
-          <w:szCs w:val="24"/>
-        </w:rPr>
-        <w:t xml:space="preserve"> financial crisis has been termed by many as consequence of the conduct of monetary policy</w:t>
-      </w:r>
-      <w:r>
-        <w:rPr>
-          <w:rFonts w:ascii="Times New Roman" w:hAnsi="Times New Roman" w:cs="Times New Roman"/>
-          <w:sz w:val="24"/>
-          <w:szCs w:val="24"/>
-        </w:rPr>
-        <w:t xml:space="preserve"> by the Federal Reserves</w:t>
-      </w:r>
-      <w:r>
-        <w:rPr>
-          <w:rFonts w:ascii="Times New Roman" w:hAnsi="Times New Roman" w:cs="Times New Roman"/>
-          <w:sz w:val="24"/>
-          <w:szCs w:val="24"/>
-        </w:rPr>
-        <w:t xml:space="preserve"> (FED)</w:t>
+        <w:t>The financial crisis has been termed by many as consequence of the conduct of monetary policy by the Federal Reserve (FED)</w:t>
       </w:r>
       <w:r>
         <w:rPr>
@@ -4805,31 +4773,95 @@
           <w:sz w:val="24"/>
           <w:szCs w:val="24"/>
         </w:rPr>
-        <w:t xml:space="preserve"> It has also </w:t>
-      </w:r>
-      <w:r>
-        <w:rPr>
-          <w:rFonts w:ascii="Times New Roman" w:hAnsi="Times New Roman" w:cs="Times New Roman"/>
-          <w:sz w:val="24"/>
-          <w:szCs w:val="24"/>
-        </w:rPr>
-        <w:t>increased the debate amongst the researchers about the role and objectives of FED. The deep integration of financial market in lives of general masses</w:t>
-      </w:r>
-      <w:r>
-        <w:rPr>
-          <w:rFonts w:ascii="Times New Roman" w:hAnsi="Times New Roman" w:cs="Times New Roman"/>
-          <w:sz w:val="24"/>
-          <w:szCs w:val="24"/>
-        </w:rPr>
-        <w:t xml:space="preserve"> increases the impact of financial shocks. This </w:t>
-      </w:r>
-      <w:r>
-        <w:rPr>
-          <w:rFonts w:ascii="Times New Roman" w:hAnsi="Times New Roman" w:cs="Times New Roman"/>
-          <w:sz w:val="24"/>
-          <w:szCs w:val="24"/>
-        </w:rPr>
-        <w:t xml:space="preserve">has led many to ask for explicitly targeting the asset prices through monetary policy. </w:t>
+        <w:t xml:space="preserve"> </w:t>
+      </w:r>
+      <w:r>
+        <w:rPr>
+          <w:rFonts w:ascii="Times New Roman" w:hAnsi="Times New Roman" w:cs="Times New Roman"/>
+          <w:sz w:val="24"/>
+          <w:szCs w:val="24"/>
+        </w:rPr>
+        <w:t>Deep</w:t>
+      </w:r>
+      <w:r>
+        <w:rPr>
+          <w:rFonts w:ascii="Times New Roman" w:hAnsi="Times New Roman" w:cs="Times New Roman"/>
+          <w:sz w:val="24"/>
+          <w:szCs w:val="24"/>
+        </w:rPr>
+        <w:t xml:space="preserve"> financial</w:t>
+      </w:r>
+      <w:r>
+        <w:rPr>
+          <w:rFonts w:ascii="Times New Roman" w:hAnsi="Times New Roman" w:cs="Times New Roman"/>
+          <w:sz w:val="24"/>
+          <w:szCs w:val="24"/>
+        </w:rPr>
+        <w:t xml:space="preserve"> integration increases the impact of financial shocks. This has led </w:t>
+      </w:r>
+      <w:r>
+        <w:rPr>
+          <w:rFonts w:ascii="Times New Roman" w:hAnsi="Times New Roman" w:cs="Times New Roman"/>
+          <w:sz w:val="24"/>
+          <w:szCs w:val="24"/>
+        </w:rPr>
+        <w:t>researchers</w:t>
+      </w:r>
+      <w:r>
+        <w:rPr>
+          <w:rFonts w:ascii="Times New Roman" w:hAnsi="Times New Roman" w:cs="Times New Roman"/>
+          <w:sz w:val="24"/>
+          <w:szCs w:val="24"/>
+        </w:rPr>
+        <w:t xml:space="preserve"> to ask for explicitly targeting the asset prices through monetary policy. </w:t>
+      </w:r>
+      <w:r>
+        <w:rPr>
+          <w:rFonts w:ascii="Times New Roman" w:hAnsi="Times New Roman" w:cs="Times New Roman"/>
+          <w:sz w:val="24"/>
+          <w:szCs w:val="24"/>
+        </w:rPr>
+        <w:t xml:space="preserve">This </w:t>
+      </w:r>
+      <w:r>
+        <w:rPr>
+          <w:rFonts w:ascii="Times New Roman" w:hAnsi="Times New Roman" w:cs="Times New Roman"/>
+          <w:sz w:val="24"/>
+          <w:szCs w:val="24"/>
+        </w:rPr>
+        <w:t>study</w:t>
+      </w:r>
+      <w:r>
+        <w:rPr>
+          <w:rFonts w:ascii="Times New Roman" w:hAnsi="Times New Roman" w:cs="Times New Roman"/>
+          <w:sz w:val="24"/>
+          <w:szCs w:val="24"/>
+        </w:rPr>
+        <w:t>,</w:t>
+      </w:r>
+      <w:r>
+        <w:rPr>
+          <w:rFonts w:ascii="Times New Roman" w:hAnsi="Times New Roman" w:cs="Times New Roman"/>
+          <w:sz w:val="24"/>
+          <w:szCs w:val="24"/>
+        </w:rPr>
+        <w:t xml:space="preserve"> is an attempt to understand the monetary policy during the period leading to the financial crisis </w:t>
+      </w:r>
+      <w:r>
+        <w:rPr>
+          <w:rFonts w:ascii="Times New Roman" w:hAnsi="Times New Roman" w:cs="Times New Roman"/>
+          <w:sz w:val="24"/>
+          <w:szCs w:val="24"/>
+        </w:rPr>
+        <w:t>and its scope in targeting the asset market directly</w:t>
+      </w:r>
+      <w:r>
+        <w:rPr>
+          <w:rFonts w:ascii="Times New Roman" w:hAnsi="Times New Roman" w:cs="Times New Roman"/>
+          <w:sz w:val="24"/>
+          <w:szCs w:val="24"/>
+        </w:rPr>
+        <w:t xml:space="preserve">. </w:t>
       </w:r>
     </w:p>
     <w:p>
@@ -4849,55 +4881,151 @@
           <w:sz w:val="24"/>
           <w:szCs w:val="24"/>
         </w:rPr>
-        <w:t xml:space="preserve">This study shows that indeed the monetary policy was too loose and significantly contributed to the housing boom. The FED must be held accountable for </w:t>
-      </w:r>
-      <w:r>
-        <w:rPr>
-          <w:rFonts w:ascii="Times New Roman" w:hAnsi="Times New Roman" w:cs="Times New Roman"/>
-          <w:sz w:val="24"/>
-          <w:szCs w:val="24"/>
-        </w:rPr>
-        <w:t>it</w:t>
-      </w:r>
-      <w:r>
-        <w:rPr>
-          <w:rFonts w:ascii="Times New Roman" w:hAnsi="Times New Roman" w:cs="Times New Roman"/>
-          <w:sz w:val="24"/>
-          <w:szCs w:val="24"/>
-        </w:rPr>
-        <w:t>. Moreover, we did not find any evidence from financial market indicators that could be explicitly incorporated in the policy rule and would have preve</w:t>
-      </w:r>
-      <w:r>
-        <w:rPr>
-          <w:rFonts w:ascii="Times New Roman" w:hAnsi="Times New Roman" w:cs="Times New Roman"/>
-          <w:sz w:val="24"/>
-          <w:szCs w:val="24"/>
-        </w:rPr>
-        <w:t xml:space="preserve">nted the financial catastrophe. </w:t>
-      </w:r>
-      <w:r>
-        <w:rPr>
-          <w:rFonts w:ascii="Times New Roman" w:hAnsi="Times New Roman" w:cs="Times New Roman"/>
-          <w:sz w:val="24"/>
-          <w:szCs w:val="24"/>
-        </w:rPr>
-        <w:t xml:space="preserve">The paper is concluded on a note that business cycles are an integral part of the economy, hence cannot be completely avoided. </w:t>
-      </w:r>
-      <w:r>
-        <w:rPr>
-          <w:rFonts w:ascii="Times New Roman" w:hAnsi="Times New Roman" w:cs="Times New Roman"/>
-          <w:sz w:val="24"/>
-          <w:szCs w:val="24"/>
-        </w:rPr>
-        <w:t>However,</w:t>
-      </w:r>
-      <w:r>
-        <w:rPr>
-          <w:rFonts w:ascii="Times New Roman" w:hAnsi="Times New Roman" w:cs="Times New Roman"/>
-          <w:sz w:val="24"/>
-          <w:szCs w:val="24"/>
-        </w:rPr>
-        <w:t xml:space="preserve"> FED should be cautious of its actions, to create a crisis as big as to cause the “Great Recession”.</w:t>
+        <w:t>This study shows that indeed</w:t>
+      </w:r>
+      <w:r>
+        <w:rPr>
+          <w:rFonts w:ascii="Times New Roman" w:hAnsi="Times New Roman" w:cs="Times New Roman"/>
+          <w:sz w:val="24"/>
+          <w:szCs w:val="24"/>
+        </w:rPr>
+        <w:t>,</w:t>
+      </w:r>
+      <w:r>
+        <w:rPr>
+          <w:rFonts w:ascii="Times New Roman" w:hAnsi="Times New Roman" w:cs="Times New Roman"/>
+          <w:sz w:val="24"/>
+          <w:szCs w:val="24"/>
+        </w:rPr>
+        <w:t xml:space="preserve"> the monetary policy was loose and significantly contributed to the housing boom. Moreover, we did not find any evidence from financial market indicators that could be explicitly incorporated in the policy rule and would have preve</w:t>
+      </w:r>
+      <w:r>
+        <w:rPr>
+          <w:rFonts w:ascii="Times New Roman" w:hAnsi="Times New Roman" w:cs="Times New Roman"/>
+          <w:sz w:val="24"/>
+          <w:szCs w:val="24"/>
+        </w:rPr>
+        <w:t>nted the financial catastrophe.</w:t>
+      </w:r>
+      <w:r>
+        <w:rPr>
+          <w:rFonts w:ascii="Times New Roman" w:hAnsi="Times New Roman" w:cs="Times New Roman"/>
+          <w:sz w:val="24"/>
+          <w:szCs w:val="24"/>
+        </w:rPr>
+        <w:t xml:space="preserve"> </w:t>
+      </w:r>
+      <w:r>
+        <w:rPr>
+          <w:rFonts w:ascii="Times New Roman" w:hAnsi="Times New Roman" w:cs="Times New Roman"/>
+          <w:sz w:val="24"/>
+          <w:szCs w:val="24"/>
+        </w:rPr>
+        <w:t xml:space="preserve">The paper is concluded on a note </w:t>
+      </w:r>
+      <w:r>
+        <w:rPr>
+          <w:rFonts w:ascii="Times New Roman" w:hAnsi="Times New Roman" w:cs="Times New Roman"/>
+          <w:sz w:val="24"/>
+          <w:szCs w:val="24"/>
+        </w:rPr>
+        <w:t>that</w:t>
+      </w:r>
+      <w:r>
+        <w:rPr>
+          <w:rFonts w:ascii="Times New Roman" w:hAnsi="Times New Roman" w:cs="Times New Roman"/>
+          <w:sz w:val="24"/>
+          <w:szCs w:val="24"/>
+        </w:rPr>
+        <w:t>:</w:t>
+      </w:r>
+      <w:r>
+        <w:rPr>
+          <w:rFonts w:ascii="Times New Roman" w:hAnsi="Times New Roman" w:cs="Times New Roman"/>
+          <w:sz w:val="24"/>
+          <w:szCs w:val="24"/>
+        </w:rPr>
+        <w:t xml:space="preserve"> </w:t>
+      </w:r>
+      <w:r>
+        <w:rPr>
+          <w:rFonts w:ascii="Times New Roman" w:hAnsi="Times New Roman" w:cs="Times New Roman"/>
+          <w:sz w:val="24"/>
+          <w:szCs w:val="24"/>
+        </w:rPr>
+        <w:t xml:space="preserve">since </w:t>
+      </w:r>
+      <w:r>
+        <w:rPr>
+          <w:rFonts w:ascii="Times New Roman" w:hAnsi="Times New Roman" w:cs="Times New Roman"/>
+          <w:sz w:val="24"/>
+          <w:szCs w:val="24"/>
+        </w:rPr>
+        <w:t xml:space="preserve">business cycles are </w:t>
+      </w:r>
+      <w:r>
+        <w:rPr>
+          <w:rFonts w:ascii="Times New Roman" w:hAnsi="Times New Roman" w:cs="Times New Roman"/>
+          <w:sz w:val="24"/>
+          <w:szCs w:val="24"/>
+        </w:rPr>
+        <w:t>unavoidable</w:t>
+      </w:r>
+      <w:r>
+        <w:rPr>
+          <w:rFonts w:ascii="Times New Roman" w:hAnsi="Times New Roman" w:cs="Times New Roman"/>
+          <w:sz w:val="24"/>
+          <w:szCs w:val="24"/>
+        </w:rPr>
+        <w:t>,</w:t>
+      </w:r>
+      <w:r>
+        <w:rPr>
+          <w:rFonts w:ascii="Times New Roman" w:hAnsi="Times New Roman" w:cs="Times New Roman"/>
+          <w:sz w:val="24"/>
+          <w:szCs w:val="24"/>
+        </w:rPr>
+        <w:t xml:space="preserve"> the</w:t>
+      </w:r>
+      <w:r>
+        <w:rPr>
+          <w:rFonts w:ascii="Times New Roman" w:hAnsi="Times New Roman" w:cs="Times New Roman"/>
+          <w:sz w:val="24"/>
+          <w:szCs w:val="24"/>
+        </w:rPr>
+        <w:t xml:space="preserve"> FED sh</w:t>
+      </w:r>
+      <w:r>
+        <w:rPr>
+          <w:rFonts w:ascii="Times New Roman" w:hAnsi="Times New Roman" w:cs="Times New Roman"/>
+          <w:sz w:val="24"/>
+          <w:szCs w:val="24"/>
+        </w:rPr>
+        <w:t>ould be cautious of its actions. Its action</w:t>
+      </w:r>
+      <w:r>
+        <w:rPr>
+          <w:rFonts w:ascii="Times New Roman" w:hAnsi="Times New Roman" w:cs="Times New Roman"/>
+          <w:sz w:val="24"/>
+          <w:szCs w:val="24"/>
+        </w:rPr>
+        <w:t>s</w:t>
+      </w:r>
+      <w:r>
+        <w:rPr>
+          <w:rFonts w:ascii="Times New Roman" w:hAnsi="Times New Roman" w:cs="Times New Roman"/>
+          <w:sz w:val="24"/>
+          <w:szCs w:val="24"/>
+        </w:rPr>
+        <w:t xml:space="preserve"> or inactions must not </w:t>
+      </w:r>
+      <w:r>
+        <w:rPr>
+          <w:rFonts w:ascii="Times New Roman" w:hAnsi="Times New Roman" w:cs="Times New Roman"/>
+          <w:sz w:val="24"/>
+          <w:szCs w:val="24"/>
+        </w:rPr>
+        <w:t>create a crisis as big as to cause the “Great Recession”.</w:t>
       </w:r>
     </w:p>
     <w:p>
@@ -5052,7 +5180,7 @@
           <w:sz w:val="24"/>
           <w:szCs w:val="24"/>
         </w:rPr>
-        <w:t>Business cycles,</w:t>
+        <w:t>Monetary theory, dealing with prices, money</w:t>
       </w:r>
       <w:r>
         <w:rPr>
@@ -5061,268 +5189,181 @@
           <w:sz w:val="24"/>
           <w:szCs w:val="24"/>
         </w:rPr>
+        <w:t>,</w:t>
+      </w:r>
+      <w:r>
+        <w:rPr>
+          <w:rFonts w:ascii="Times New Roman" w:hAnsi="Times New Roman" w:cs="Times New Roman"/>
+          <w:color w:val="000000"/>
+          <w:sz w:val="24"/>
+          <w:szCs w:val="24"/>
+        </w:rPr>
+        <w:t xml:space="preserve"> and output was initially explained by the “Quantity theory of money”</w:t>
+      </w:r>
+      <w:r>
+        <w:rPr>
+          <w:rFonts w:ascii="Times New Roman" w:hAnsi="Times New Roman" w:cs="Times New Roman"/>
+          <w:color w:val="000000"/>
+          <w:sz w:val="24"/>
+          <w:szCs w:val="24"/>
+        </w:rPr>
+        <w:t xml:space="preserve"> and it</w:t>
+      </w:r>
+      <w:r>
+        <w:rPr>
+          <w:rFonts w:ascii="Times New Roman" w:hAnsi="Times New Roman" w:cs="Times New Roman"/>
+          <w:color w:val="000000"/>
+          <w:sz w:val="24"/>
+          <w:szCs w:val="24"/>
+        </w:rPr>
+        <w:t xml:space="preserve"> has evolved long way since then.</w:t>
+      </w:r>
+      <w:r>
+        <w:rPr>
+          <w:rStyle w:val="apple-converted-space"/>
+          <w:rFonts w:ascii="Times New Roman" w:hAnsi="Times New Roman" w:cs="Times New Roman"/>
+          <w:color w:val="222222"/>
+          <w:sz w:val="24"/>
+          <w:szCs w:val="24"/>
+          <w:shd w:val="clear" w:color="auto" w:fill="FFFFFF"/>
+        </w:rPr>
+        <w:t> </w:t>
+      </w:r>
+      <w:r>
+        <w:rPr>
+          <w:rFonts w:ascii="Times New Roman" w:hAnsi="Times New Roman" w:cs="Times New Roman"/>
+          <w:bCs/>
+          <w:color w:val="222222"/>
+          <w:sz w:val="24"/>
+          <w:szCs w:val="24"/>
+          <w:shd w:val="clear" w:color="auto" w:fill="FFFFFF"/>
+        </w:rPr>
+        <w:t>Monetary theory</w:t>
+      </w:r>
+      <w:r>
+        <w:rPr>
+          <w:rStyle w:val="apple-converted-space"/>
+          <w:rFonts w:ascii="Times New Roman" w:hAnsi="Times New Roman" w:cs="Times New Roman"/>
+          <w:color w:val="222222"/>
+          <w:sz w:val="24"/>
+          <w:szCs w:val="24"/>
+          <w:shd w:val="clear" w:color="auto" w:fill="FFFFFF"/>
+        </w:rPr>
+        <w:t> </w:t>
+      </w:r>
+      <w:r>
+        <w:rPr>
+          <w:rFonts w:ascii="Times New Roman" w:hAnsi="Times New Roman" w:cs="Times New Roman"/>
+          <w:color w:val="222222"/>
+          <w:sz w:val="24"/>
+          <w:szCs w:val="24"/>
+          <w:shd w:val="clear" w:color="auto" w:fill="FFFFFF"/>
+        </w:rPr>
+        <w:t xml:space="preserve">suggests </w:t>
+      </w:r>
+      <w:r>
+        <w:rPr>
+          <w:rFonts w:ascii="Times New Roman" w:hAnsi="Times New Roman" w:cs="Times New Roman"/>
+          <w:color w:val="222222"/>
+          <w:sz w:val="24"/>
+          <w:szCs w:val="24"/>
+          <w:shd w:val="clear" w:color="auto" w:fill="FFFFFF"/>
+        </w:rPr>
+        <w:t xml:space="preserve">how </w:t>
+      </w:r>
+      <w:r>
+        <w:rPr>
+          <w:rFonts w:ascii="Times New Roman" w:hAnsi="Times New Roman" w:cs="Times New Roman"/>
+          <w:color w:val="222222"/>
+          <w:sz w:val="24"/>
+          <w:szCs w:val="24"/>
+          <w:shd w:val="clear" w:color="auto" w:fill="FFFFFF"/>
+        </w:rPr>
+        <w:t>different</w:t>
+      </w:r>
+      <w:r>
+        <w:rPr>
+          <w:rStyle w:val="apple-converted-space"/>
+          <w:rFonts w:ascii="Times New Roman" w:hAnsi="Times New Roman" w:cs="Times New Roman"/>
+          <w:color w:val="222222"/>
+          <w:sz w:val="24"/>
+          <w:szCs w:val="24"/>
+          <w:shd w:val="clear" w:color="auto" w:fill="FFFFFF"/>
+        </w:rPr>
+        <w:t> </w:t>
+      </w:r>
+      <w:r>
+        <w:rPr>
+          <w:rFonts w:ascii="Times New Roman" w:hAnsi="Times New Roman" w:cs="Times New Roman"/>
+          <w:bCs/>
+          <w:color w:val="222222"/>
+          <w:sz w:val="24"/>
+          <w:szCs w:val="24"/>
+          <w:shd w:val="clear" w:color="auto" w:fill="FFFFFF"/>
+        </w:rPr>
+        <w:t>monetary</w:t>
+      </w:r>
+      <w:r>
+        <w:rPr>
+          <w:rFonts w:ascii="Times New Roman" w:hAnsi="Times New Roman" w:cs="Times New Roman"/>
+          <w:b/>
+          <w:bCs/>
+          <w:color w:val="222222"/>
+          <w:sz w:val="24"/>
+          <w:szCs w:val="24"/>
+          <w:shd w:val="clear" w:color="auto" w:fill="FFFFFF"/>
+        </w:rPr>
         <w:t xml:space="preserve"> </w:t>
       </w:r>
       <w:r>
         <w:rPr>
           <w:rFonts w:ascii="Times New Roman" w:hAnsi="Times New Roman" w:cs="Times New Roman"/>
-          <w:sz w:val="24"/>
-          <w:szCs w:val="24"/>
-        </w:rPr>
-        <w:t>an</w:t>
-      </w:r>
-      <w:r>
-        <w:rPr>
-          <w:rFonts w:ascii="Times New Roman" w:hAnsi="Times New Roman" w:cs="Times New Roman"/>
-          <w:color w:val="000000"/>
-          <w:sz w:val="24"/>
-          <w:szCs w:val="24"/>
+          <w:color w:val="222222"/>
+          <w:sz w:val="24"/>
+          <w:szCs w:val="24"/>
+          <w:shd w:val="clear" w:color="auto" w:fill="FFFFFF"/>
+        </w:rPr>
+        <w:t>policies can benefit nations depending on their unique set of resources and limitations. However, as Milton Friedman (1968) clearly articulates</w:t>
+      </w:r>
+      <w:r>
+        <w:rPr>
+          <w:rFonts w:ascii="Times New Roman" w:hAnsi="Times New Roman" w:cs="Times New Roman"/>
+          <w:color w:val="222222"/>
+          <w:sz w:val="24"/>
+          <w:szCs w:val="24"/>
+          <w:shd w:val="clear" w:color="auto" w:fill="FFFFFF"/>
+        </w:rPr>
+        <w:t>,</w:t>
+      </w:r>
+      <w:r>
+        <w:rPr>
+          <w:rFonts w:ascii="Times New Roman" w:hAnsi="Times New Roman" w:cs="Times New Roman"/>
+          <w:color w:val="222222"/>
+          <w:sz w:val="24"/>
+          <w:szCs w:val="24"/>
+          <w:shd w:val="clear" w:color="auto" w:fill="FFFFFF"/>
         </w:rPr>
         <w:t xml:space="preserve"> </w:t>
       </w:r>
       <w:r>
         <w:rPr>
           <w:rFonts w:ascii="Times New Roman" w:hAnsi="Times New Roman" w:cs="Times New Roman"/>
-          <w:color w:val="000000"/>
-          <w:sz w:val="24"/>
-          <w:szCs w:val="24"/>
-        </w:rPr>
-        <w:t>i</w:t>
-      </w:r>
-      <w:r>
-        <w:rPr>
-          <w:rFonts w:ascii="Times New Roman" w:hAnsi="Times New Roman" w:cs="Times New Roman"/>
-          <w:color w:val="000000"/>
-          <w:sz w:val="24"/>
-          <w:szCs w:val="24"/>
-        </w:rPr>
-        <w:t>ndigenous part of</w:t>
-      </w:r>
-      <w:r>
-        <w:rPr>
-          <w:rFonts w:ascii="Times New Roman" w:hAnsi="Times New Roman" w:cs="Times New Roman"/>
-          <w:color w:val="000000"/>
-          <w:sz w:val="24"/>
-          <w:szCs w:val="24"/>
-        </w:rPr>
-        <w:t xml:space="preserve"> </w:t>
-      </w:r>
-      <w:r>
-        <w:rPr>
-          <w:rFonts w:ascii="Times New Roman" w:hAnsi="Times New Roman" w:cs="Times New Roman"/>
-          <w:color w:val="000000"/>
-          <w:sz w:val="24"/>
-          <w:szCs w:val="24"/>
-        </w:rPr>
-        <w:t xml:space="preserve">an </w:t>
-      </w:r>
-      <w:r>
-        <w:rPr>
-          <w:rFonts w:ascii="Times New Roman" w:hAnsi="Times New Roman" w:cs="Times New Roman"/>
-          <w:color w:val="000000"/>
-          <w:sz w:val="24"/>
-          <w:szCs w:val="24"/>
-        </w:rPr>
-        <w:t>economy have</w:t>
-      </w:r>
-      <w:r>
-        <w:rPr>
-          <w:rFonts w:ascii="Times New Roman" w:hAnsi="Times New Roman" w:cs="Times New Roman"/>
-          <w:color w:val="000000"/>
-          <w:sz w:val="24"/>
-          <w:szCs w:val="24"/>
-        </w:rPr>
-        <w:t xml:space="preserve"> troubled economist</w:t>
-      </w:r>
-      <w:r>
-        <w:rPr>
-          <w:rFonts w:ascii="Times New Roman" w:hAnsi="Times New Roman" w:cs="Times New Roman"/>
-          <w:color w:val="000000"/>
-          <w:sz w:val="24"/>
-          <w:szCs w:val="24"/>
-        </w:rPr>
-        <w:t>s</w:t>
-      </w:r>
-      <w:r>
-        <w:rPr>
-          <w:rFonts w:ascii="Times New Roman" w:hAnsi="Times New Roman" w:cs="Times New Roman"/>
-          <w:color w:val="000000"/>
-          <w:sz w:val="24"/>
-          <w:szCs w:val="24"/>
-        </w:rPr>
-        <w:t xml:space="preserve"> for long</w:t>
-      </w:r>
-      <w:r>
-        <w:rPr>
-          <w:rFonts w:ascii="Times New Roman" w:hAnsi="Times New Roman" w:cs="Times New Roman"/>
-          <w:color w:val="000000"/>
-          <w:sz w:val="24"/>
-          <w:szCs w:val="24"/>
-        </w:rPr>
-        <w:t>. One of the primary aim</w:t>
-      </w:r>
-      <w:r>
-        <w:rPr>
-          <w:rFonts w:ascii="Times New Roman" w:hAnsi="Times New Roman" w:cs="Times New Roman"/>
-          <w:color w:val="000000"/>
-          <w:sz w:val="24"/>
-          <w:szCs w:val="24"/>
-        </w:rPr>
-        <w:t>s</w:t>
-      </w:r>
-      <w:r>
-        <w:rPr>
-          <w:rFonts w:ascii="Times New Roman" w:hAnsi="Times New Roman" w:cs="Times New Roman"/>
-          <w:color w:val="000000"/>
-          <w:sz w:val="24"/>
-          <w:szCs w:val="24"/>
-        </w:rPr>
-        <w:t xml:space="preserve"> of economi</w:t>
-      </w:r>
-      <w:r>
-        <w:rPr>
-          <w:rFonts w:ascii="Times New Roman" w:hAnsi="Times New Roman" w:cs="Times New Roman"/>
-          <w:color w:val="000000"/>
-          <w:sz w:val="24"/>
-          <w:szCs w:val="24"/>
-        </w:rPr>
-        <w:t>cs</w:t>
-      </w:r>
-      <w:r>
-        <w:rPr>
-          <w:rFonts w:ascii="Times New Roman" w:hAnsi="Times New Roman" w:cs="Times New Roman"/>
-          <w:color w:val="000000"/>
-          <w:sz w:val="24"/>
-          <w:szCs w:val="24"/>
-        </w:rPr>
-        <w:t xml:space="preserve"> is</w:t>
-      </w:r>
-      <w:r>
-        <w:rPr>
-          <w:rFonts w:ascii="Times New Roman" w:hAnsi="Times New Roman" w:cs="Times New Roman"/>
-          <w:color w:val="000000"/>
-          <w:sz w:val="24"/>
-          <w:szCs w:val="24"/>
-        </w:rPr>
-        <w:t xml:space="preserve"> to explain</w:t>
-      </w:r>
-      <w:r>
-        <w:rPr>
-          <w:rFonts w:ascii="Times New Roman" w:hAnsi="Times New Roman" w:cs="Times New Roman"/>
-          <w:color w:val="000000"/>
-          <w:sz w:val="24"/>
-          <w:szCs w:val="24"/>
-        </w:rPr>
-        <w:t xml:space="preserve"> business cycles and</w:t>
-      </w:r>
-      <w:r>
-        <w:rPr>
-          <w:rFonts w:ascii="Times New Roman" w:hAnsi="Times New Roman" w:cs="Times New Roman"/>
-          <w:color w:val="000000"/>
-          <w:sz w:val="24"/>
-          <w:szCs w:val="24"/>
-        </w:rPr>
-        <w:t xml:space="preserve"> to</w:t>
-      </w:r>
-      <w:r>
-        <w:rPr>
-          <w:rFonts w:ascii="Times New Roman" w:hAnsi="Times New Roman" w:cs="Times New Roman"/>
-          <w:color w:val="000000"/>
-          <w:sz w:val="24"/>
-          <w:szCs w:val="24"/>
-        </w:rPr>
-        <w:t xml:space="preserve"> regulate it.</w:t>
-      </w:r>
-      <w:r>
-        <w:rPr>
-          <w:rFonts w:ascii="Times New Roman" w:hAnsi="Times New Roman" w:cs="Times New Roman"/>
-          <w:color w:val="000000"/>
-          <w:sz w:val="24"/>
-          <w:szCs w:val="24"/>
-        </w:rPr>
-        <w:t xml:space="preserve"> Therefore, v</w:t>
-      </w:r>
-      <w:r>
-        <w:rPr>
-          <w:rFonts w:ascii="Times New Roman" w:hAnsi="Times New Roman" w:cs="Times New Roman"/>
-          <w:color w:val="000000"/>
-          <w:sz w:val="24"/>
-          <w:szCs w:val="24"/>
-        </w:rPr>
-        <w:t>arious</w:t>
-      </w:r>
-      <w:r>
-        <w:rPr>
-          <w:rFonts w:ascii="Times New Roman" w:hAnsi="Times New Roman" w:cs="Times New Roman"/>
-          <w:color w:val="000000"/>
-          <w:sz w:val="24"/>
-          <w:szCs w:val="24"/>
-        </w:rPr>
-        <w:t xml:space="preserve"> economic</w:t>
-      </w:r>
-      <w:r>
-        <w:rPr>
-          <w:rFonts w:ascii="Times New Roman" w:hAnsi="Times New Roman" w:cs="Times New Roman"/>
-          <w:color w:val="000000"/>
-          <w:sz w:val="24"/>
-          <w:szCs w:val="24"/>
-        </w:rPr>
-        <w:t xml:space="preserve"> institution</w:t>
-      </w:r>
-      <w:r>
-        <w:rPr>
-          <w:rFonts w:ascii="Times New Roman" w:hAnsi="Times New Roman" w:cs="Times New Roman"/>
-          <w:color w:val="000000"/>
-          <w:sz w:val="24"/>
-          <w:szCs w:val="24"/>
-        </w:rPr>
-        <w:t>s</w:t>
-      </w:r>
-      <w:r>
-        <w:rPr>
-          <w:rFonts w:ascii="Times New Roman" w:hAnsi="Times New Roman" w:cs="Times New Roman"/>
-          <w:color w:val="000000"/>
-          <w:sz w:val="24"/>
-          <w:szCs w:val="24"/>
-        </w:rPr>
-        <w:t xml:space="preserve"> in an economy work in the direction </w:t>
-      </w:r>
-      <w:r>
-        <w:rPr>
-          <w:rFonts w:ascii="Times New Roman" w:hAnsi="Times New Roman" w:cs="Times New Roman"/>
-          <w:color w:val="000000"/>
-          <w:sz w:val="24"/>
-          <w:szCs w:val="24"/>
-        </w:rPr>
-        <w:t>“</w:t>
-      </w:r>
-      <w:r>
-        <w:rPr>
-          <w:rFonts w:ascii="Times New Roman" w:hAnsi="Times New Roman" w:cs="Times New Roman"/>
-          <w:i/>
-          <w:color w:val="000000"/>
-          <w:sz w:val="24"/>
-          <w:szCs w:val="24"/>
-        </w:rPr>
-        <w:t>to extend the period of expansion and curb down the effects of contraction</w:t>
-      </w:r>
-      <w:r>
-        <w:rPr>
-          <w:rFonts w:ascii="Times New Roman" w:hAnsi="Times New Roman" w:cs="Times New Roman"/>
-          <w:color w:val="000000"/>
-          <w:sz w:val="24"/>
-          <w:szCs w:val="24"/>
-        </w:rPr>
-        <w:t>”</w:t>
-      </w:r>
-      <w:r>
-        <w:rPr>
-          <w:rFonts w:ascii="Times New Roman" w:hAnsi="Times New Roman" w:cs="Times New Roman"/>
-          <w:color w:val="000000"/>
-          <w:sz w:val="24"/>
-          <w:szCs w:val="24"/>
-        </w:rPr>
-        <w:t>. The central bank of a country is one such institution.</w:t>
+          <w:color w:val="222222"/>
+          <w:sz w:val="24"/>
+          <w:szCs w:val="24"/>
+          <w:shd w:val="clear" w:color="auto" w:fill="FFFFFF"/>
+        </w:rPr>
+        <w:t>monetary policy has its limits</w:t>
+      </w:r>
+      <w:r>
+        <w:rPr>
+          <w:rFonts w:ascii="Times New Roman" w:hAnsi="Times New Roman" w:cs="Times New Roman"/>
+          <w:color w:val="222222"/>
+          <w:sz w:val="24"/>
+          <w:szCs w:val="24"/>
+          <w:shd w:val="clear" w:color="auto" w:fill="FFFFFF"/>
+        </w:rPr>
+        <w:t>.</w:t>
       </w:r>
     </w:p>
     <w:p>
@@ -5342,7 +5383,7 @@
           <w:sz w:val="24"/>
           <w:szCs w:val="24"/>
         </w:rPr>
-        <w:t>Federal Reserve</w:t>
+        <w:t>On the other hand, b</w:t>
       </w:r>
       <w:r>
         <w:rPr>
@@ -5351,7 +5392,7 @@
           <w:sz w:val="24"/>
           <w:szCs w:val="24"/>
         </w:rPr>
-        <w:t xml:space="preserve">, </w:t>
+        <w:t>usiness cycles,</w:t>
       </w:r>
       <w:r>
         <w:rPr>
@@ -5360,7 +5401,15 @@
           <w:sz w:val="24"/>
           <w:szCs w:val="24"/>
         </w:rPr>
-        <w:t>the central bank of the United States</w:t>
+        <w:t xml:space="preserve"> </w:t>
+      </w:r>
+      <w:r>
+        <w:rPr>
+          <w:rFonts w:ascii="Times New Roman" w:hAnsi="Times New Roman" w:cs="Times New Roman"/>
+          <w:sz w:val="24"/>
+          <w:szCs w:val="24"/>
+        </w:rPr>
+        <w:t>an</w:t>
       </w:r>
       <w:r>
         <w:rPr>
@@ -5369,6 +5418,69 @@
           <w:sz w:val="24"/>
           <w:szCs w:val="24"/>
         </w:rPr>
+        <w:t xml:space="preserve"> </w:t>
+      </w:r>
+      <w:r>
+        <w:rPr>
+          <w:rFonts w:ascii="Times New Roman" w:hAnsi="Times New Roman" w:cs="Times New Roman"/>
+          <w:color w:val="000000"/>
+          <w:sz w:val="24"/>
+          <w:szCs w:val="24"/>
+        </w:rPr>
+        <w:t>i</w:t>
+      </w:r>
+      <w:r>
+        <w:rPr>
+          <w:rFonts w:ascii="Times New Roman" w:hAnsi="Times New Roman" w:cs="Times New Roman"/>
+          <w:color w:val="000000"/>
+          <w:sz w:val="24"/>
+          <w:szCs w:val="24"/>
+        </w:rPr>
+        <w:t>ndigenous part of</w:t>
+      </w:r>
+      <w:r>
+        <w:rPr>
+          <w:rFonts w:ascii="Times New Roman" w:hAnsi="Times New Roman" w:cs="Times New Roman"/>
+          <w:color w:val="000000"/>
+          <w:sz w:val="24"/>
+          <w:szCs w:val="24"/>
+        </w:rPr>
+        <w:t xml:space="preserve"> </w:t>
+      </w:r>
+      <w:r>
+        <w:rPr>
+          <w:rFonts w:ascii="Times New Roman" w:hAnsi="Times New Roman" w:cs="Times New Roman"/>
+          <w:color w:val="000000"/>
+          <w:sz w:val="24"/>
+          <w:szCs w:val="24"/>
+        </w:rPr>
+        <w:t>the</w:t>
+      </w:r>
+      <w:r>
+        <w:rPr>
+          <w:rFonts w:ascii="Times New Roman" w:hAnsi="Times New Roman" w:cs="Times New Roman"/>
+          <w:color w:val="000000"/>
+          <w:sz w:val="24"/>
+          <w:szCs w:val="24"/>
+        </w:rPr>
+        <w:t xml:space="preserve"> </w:t>
+      </w:r>
+      <w:r>
+        <w:rPr>
+          <w:rFonts w:ascii="Times New Roman" w:hAnsi="Times New Roman" w:cs="Times New Roman"/>
+          <w:color w:val="000000"/>
+          <w:sz w:val="24"/>
+          <w:szCs w:val="24"/>
+        </w:rPr>
+        <w:t>economy</w:t>
+      </w:r>
+      <w:r>
+        <w:rPr>
+          <w:rFonts w:ascii="Times New Roman" w:hAnsi="Times New Roman" w:cs="Times New Roman"/>
+          <w:color w:val="000000"/>
+          <w:sz w:val="24"/>
+          <w:szCs w:val="24"/>
+        </w:rPr>
         <w:t>,</w:t>
       </w:r>
       <w:r>
@@ -5378,6 +5490,123 @@
           <w:sz w:val="24"/>
           <w:szCs w:val="24"/>
         </w:rPr>
+        <w:t xml:space="preserve"> have</w:t>
+      </w:r>
+      <w:r>
+        <w:rPr>
+          <w:rFonts w:ascii="Times New Roman" w:hAnsi="Times New Roman" w:cs="Times New Roman"/>
+          <w:color w:val="000000"/>
+          <w:sz w:val="24"/>
+          <w:szCs w:val="24"/>
+        </w:rPr>
+        <w:t xml:space="preserve"> troubled economist</w:t>
+      </w:r>
+      <w:r>
+        <w:rPr>
+          <w:rFonts w:ascii="Times New Roman" w:hAnsi="Times New Roman" w:cs="Times New Roman"/>
+          <w:color w:val="000000"/>
+          <w:sz w:val="24"/>
+          <w:szCs w:val="24"/>
+        </w:rPr>
+        <w:t>s</w:t>
+      </w:r>
+      <w:r>
+        <w:rPr>
+          <w:rFonts w:ascii="Times New Roman" w:hAnsi="Times New Roman" w:cs="Times New Roman"/>
+          <w:color w:val="000000"/>
+          <w:sz w:val="24"/>
+          <w:szCs w:val="24"/>
+        </w:rPr>
+        <w:t xml:space="preserve"> for long</w:t>
+      </w:r>
+      <w:r>
+        <w:rPr>
+          <w:rFonts w:ascii="Times New Roman" w:hAnsi="Times New Roman" w:cs="Times New Roman"/>
+          <w:color w:val="000000"/>
+          <w:sz w:val="24"/>
+          <w:szCs w:val="24"/>
+        </w:rPr>
+        <w:t>. One of the primary aim</w:t>
+      </w:r>
+      <w:r>
+        <w:rPr>
+          <w:rFonts w:ascii="Times New Roman" w:hAnsi="Times New Roman" w:cs="Times New Roman"/>
+          <w:color w:val="000000"/>
+          <w:sz w:val="24"/>
+          <w:szCs w:val="24"/>
+        </w:rPr>
+        <w:t>s</w:t>
+      </w:r>
+      <w:r>
+        <w:rPr>
+          <w:rFonts w:ascii="Times New Roman" w:hAnsi="Times New Roman" w:cs="Times New Roman"/>
+          <w:color w:val="000000"/>
+          <w:sz w:val="24"/>
+          <w:szCs w:val="24"/>
+        </w:rPr>
+        <w:t xml:space="preserve"> of economi</w:t>
+      </w:r>
+      <w:r>
+        <w:rPr>
+          <w:rFonts w:ascii="Times New Roman" w:hAnsi="Times New Roman" w:cs="Times New Roman"/>
+          <w:color w:val="000000"/>
+          <w:sz w:val="24"/>
+          <w:szCs w:val="24"/>
+        </w:rPr>
+        <w:t>cs</w:t>
+      </w:r>
+      <w:r>
+        <w:rPr>
+          <w:rFonts w:ascii="Times New Roman" w:hAnsi="Times New Roman" w:cs="Times New Roman"/>
+          <w:color w:val="000000"/>
+          <w:sz w:val="24"/>
+          <w:szCs w:val="24"/>
+        </w:rPr>
+        <w:t xml:space="preserve"> is</w:t>
+      </w:r>
+      <w:r>
+        <w:rPr>
+          <w:rFonts w:ascii="Times New Roman" w:hAnsi="Times New Roman" w:cs="Times New Roman"/>
+          <w:color w:val="000000"/>
+          <w:sz w:val="24"/>
+          <w:szCs w:val="24"/>
+        </w:rPr>
+        <w:t xml:space="preserve"> to explain</w:t>
+      </w:r>
+      <w:r>
+        <w:rPr>
+          <w:rFonts w:ascii="Times New Roman" w:hAnsi="Times New Roman" w:cs="Times New Roman"/>
+          <w:color w:val="000000"/>
+          <w:sz w:val="24"/>
+          <w:szCs w:val="24"/>
+        </w:rPr>
+        <w:t xml:space="preserve"> business cycles and</w:t>
+      </w:r>
+      <w:r>
+        <w:rPr>
+          <w:rFonts w:ascii="Times New Roman" w:hAnsi="Times New Roman" w:cs="Times New Roman"/>
+          <w:color w:val="000000"/>
+          <w:sz w:val="24"/>
+          <w:szCs w:val="24"/>
+        </w:rPr>
+        <w:t xml:space="preserve"> to</w:t>
+      </w:r>
+      <w:r>
+        <w:rPr>
+          <w:rFonts w:ascii="Times New Roman" w:hAnsi="Times New Roman" w:cs="Times New Roman"/>
+          <w:color w:val="000000"/>
+          <w:sz w:val="24"/>
+          <w:szCs w:val="24"/>
+        </w:rPr>
+        <w:t xml:space="preserve"> regulate it.</w:t>
+      </w:r>
+      <w:r>
+        <w:rPr>
+          <w:rFonts w:ascii="Times New Roman" w:hAnsi="Times New Roman" w:cs="Times New Roman"/>
+          <w:color w:val="000000"/>
+          <w:sz w:val="24"/>
+          <w:szCs w:val="24"/>
+        </w:rPr>
         <w:t xml:space="preserve"> </w:t>
       </w:r>
       <w:r>
@@ -5387,17 +5616,16 @@
           <w:sz w:val="24"/>
           <w:szCs w:val="24"/>
         </w:rPr>
-        <w:t>was created by the Congress to provide the nation with a safer, more flexible, and more stable monetary and financial system</w:t>
-      </w:r>
-      <w:r>
-        <w:rPr>
-          <w:rStyle w:val="FootnoteReference"/>
+        <w:t>V</w:t>
+      </w:r>
+      <w:r>
+        <w:rPr>
           <w:rFonts w:ascii="Times New Roman" w:hAnsi="Times New Roman" w:cs="Times New Roman"/>
           <w:color w:val="000000"/>
           <w:sz w:val="24"/>
           <w:szCs w:val="24"/>
         </w:rPr>
-        <w:footnoteReference w:id="2"/>
+        <w:t>arious</w:t>
       </w:r>
       <w:r>
         <w:rPr>
@@ -5406,7 +5634,7 @@
           <w:sz w:val="24"/>
           <w:szCs w:val="24"/>
         </w:rPr>
-        <w:t>.</w:t>
+        <w:t xml:space="preserve"> economic</w:t>
       </w:r>
       <w:r>
         <w:rPr>
@@ -5415,7 +5643,7 @@
           <w:sz w:val="24"/>
           <w:szCs w:val="24"/>
         </w:rPr>
-        <w:t xml:space="preserve"> One of the five </w:t>
+        <w:t xml:space="preserve"> institution</w:t>
       </w:r>
       <w:r>
         <w:rPr>
@@ -5424,7 +5652,7 @@
           <w:sz w:val="24"/>
           <w:szCs w:val="24"/>
         </w:rPr>
-        <w:t>functions, as listed by the Fed,</w:t>
+        <w:t>s</w:t>
       </w:r>
       <w:r>
         <w:rPr>
@@ -5433,7 +5661,7 @@
           <w:sz w:val="24"/>
           <w:szCs w:val="24"/>
         </w:rPr>
-        <w:t xml:space="preserve"> </w:t>
+        <w:t xml:space="preserve"> in an economy work in the direction </w:t>
       </w:r>
       <w:r>
         <w:rPr>
@@ -5442,7 +5670,35 @@
           <w:sz w:val="24"/>
           <w:szCs w:val="24"/>
         </w:rPr>
-        <w:t>is “Conducting the nation's monetary policy”.</w:t>
+        <w:t>“</w:t>
+      </w:r>
+      <w:r>
+        <w:rPr>
+          <w:rFonts w:ascii="Times New Roman" w:hAnsi="Times New Roman" w:cs="Times New Roman"/>
+          <w:i/>
+          <w:color w:val="000000"/>
+          <w:sz w:val="24"/>
+          <w:szCs w:val="24"/>
+        </w:rPr>
+        <w:t>to extend the period of expansion and curb down the effects of contraction</w:t>
+      </w:r>
+      <w:r>
+        <w:rPr>
+          <w:rFonts w:ascii="Times New Roman" w:hAnsi="Times New Roman" w:cs="Times New Roman"/>
+          <w:color w:val="000000"/>
+          <w:sz w:val="24"/>
+          <w:szCs w:val="24"/>
+        </w:rPr>
+        <w:t>”</w:t>
+      </w:r>
+      <w:r>
+        <w:rPr>
+          <w:rFonts w:ascii="Times New Roman" w:hAnsi="Times New Roman" w:cs="Times New Roman"/>
+          <w:color w:val="000000"/>
+          <w:sz w:val="24"/>
+          <w:szCs w:val="24"/>
+        </w:rPr>
+        <w:t>. The central bank of a country is one such institution.</w:t>
       </w:r>
     </w:p>
     <w:p>
@@ -5463,7 +5719,7 @@
           <w:sz w:val="24"/>
           <w:szCs w:val="24"/>
         </w:rPr>
-        <w:t>Monetary theory, dealing with prices, money</w:t>
+        <w:t>Federal Reserve</w:t>
       </w:r>
       <w:r>
         <w:rPr>
@@ -5472,6 +5728,24 @@
           <w:sz w:val="24"/>
           <w:szCs w:val="24"/>
         </w:rPr>
+        <w:t xml:space="preserve">, </w:t>
+      </w:r>
+      <w:r>
+        <w:rPr>
+          <w:rFonts w:ascii="Times New Roman" w:hAnsi="Times New Roman" w:cs="Times New Roman"/>
+          <w:color w:val="000000"/>
+          <w:sz w:val="24"/>
+          <w:szCs w:val="24"/>
+        </w:rPr>
+        <w:t>the central bank of the United States</w:t>
+      </w:r>
+      <w:r>
+        <w:rPr>
+          <w:rFonts w:ascii="Times New Roman" w:hAnsi="Times New Roman" w:cs="Times New Roman"/>
+          <w:color w:val="000000"/>
+          <w:sz w:val="24"/>
+          <w:szCs w:val="24"/>
+        </w:rPr>
         <w:t>,</w:t>
       </w:r>
       <w:r>
@@ -5481,7 +5755,7 @@
           <w:sz w:val="24"/>
           <w:szCs w:val="24"/>
         </w:rPr>
-        <w:t xml:space="preserve"> and output was initially explained by the “Quantity theory of money”</w:t>
+        <w:t xml:space="preserve"> </w:t>
       </w:r>
       <w:r>
         <w:rPr>
@@ -5490,16 +5764,17 @@
           <w:sz w:val="24"/>
           <w:szCs w:val="24"/>
         </w:rPr>
-        <w:t xml:space="preserve"> and</w:t>
-      </w:r>
-      <w:r>
-        <w:rPr>
+        <w:t>was created by the Congress to provide the nation with a safer, more flexible, and more stable monetary and financial system</w:t>
+      </w:r>
+      <w:r>
+        <w:rPr>
+          <w:rStyle w:val="FootnoteReference"/>
           <w:rFonts w:ascii="Times New Roman" w:hAnsi="Times New Roman" w:cs="Times New Roman"/>
           <w:color w:val="000000"/>
           <w:sz w:val="24"/>
           <w:szCs w:val="24"/>
         </w:rPr>
-        <w:t xml:space="preserve"> it</w:t>
+        <w:footnoteReference w:id="2"/>
       </w:r>
       <w:r>
         <w:rPr>
@@ -5508,6 +5783,33 @@
           <w:sz w:val="24"/>
           <w:szCs w:val="24"/>
         </w:rPr>
+        <w:t>.</w:t>
+      </w:r>
+      <w:r>
+        <w:rPr>
+          <w:rFonts w:ascii="Times New Roman" w:hAnsi="Times New Roman" w:cs="Times New Roman"/>
+          <w:color w:val="000000"/>
+          <w:sz w:val="24"/>
+          <w:szCs w:val="24"/>
+        </w:rPr>
+        <w:t xml:space="preserve"> One of the five </w:t>
+      </w:r>
+      <w:r>
+        <w:rPr>
+          <w:rFonts w:ascii="Times New Roman" w:hAnsi="Times New Roman" w:cs="Times New Roman"/>
+          <w:color w:val="000000"/>
+          <w:sz w:val="24"/>
+          <w:szCs w:val="24"/>
+        </w:rPr>
+        <w:t>functions, as listed by the Fed,</w:t>
+      </w:r>
+      <w:r>
+        <w:rPr>
+          <w:rFonts w:ascii="Times New Roman" w:hAnsi="Times New Roman" w:cs="Times New Roman"/>
+          <w:color w:val="000000"/>
+          <w:sz w:val="24"/>
+          <w:szCs w:val="24"/>
+        </w:rPr>
         <w:t xml:space="preserve"> </w:t>
       </w:r>
       <w:r>
@@ -5517,193 +5819,7 @@
           <w:sz w:val="24"/>
           <w:szCs w:val="24"/>
         </w:rPr>
-        <w:t>h</w:t>
-      </w:r>
-      <w:r>
-        <w:rPr>
-          <w:rFonts w:ascii="Times New Roman" w:hAnsi="Times New Roman" w:cs="Times New Roman"/>
-          <w:color w:val="000000"/>
-          <w:sz w:val="24"/>
-          <w:szCs w:val="24"/>
-        </w:rPr>
-        <w:t>as evolved long way since then.</w:t>
-      </w:r>
-      <w:r>
-        <w:rPr>
-          <w:rStyle w:val="apple-converted-space"/>
-          <w:rFonts w:ascii="Times New Roman" w:hAnsi="Times New Roman" w:cs="Times New Roman"/>
-          <w:color w:val="222222"/>
-          <w:sz w:val="24"/>
-          <w:szCs w:val="24"/>
-          <w:shd w:val="clear" w:color="auto" w:fill="FFFFFF"/>
-        </w:rPr>
-        <w:t> </w:t>
-      </w:r>
-      <w:r>
-        <w:rPr>
-          <w:rFonts w:ascii="Times New Roman" w:hAnsi="Times New Roman" w:cs="Times New Roman"/>
-          <w:bCs/>
-          <w:color w:val="222222"/>
-          <w:sz w:val="24"/>
-          <w:szCs w:val="24"/>
-          <w:shd w:val="clear" w:color="auto" w:fill="FFFFFF"/>
-        </w:rPr>
-        <w:t>Monetary theory</w:t>
-      </w:r>
-      <w:r>
-        <w:rPr>
-          <w:rStyle w:val="apple-converted-space"/>
-          <w:rFonts w:ascii="Times New Roman" w:hAnsi="Times New Roman" w:cs="Times New Roman"/>
-          <w:color w:val="222222"/>
-          <w:sz w:val="24"/>
-          <w:szCs w:val="24"/>
-          <w:shd w:val="clear" w:color="auto" w:fill="FFFFFF"/>
-        </w:rPr>
-        <w:t> </w:t>
-      </w:r>
-      <w:r>
-        <w:rPr>
-          <w:rFonts w:ascii="Times New Roman" w:hAnsi="Times New Roman" w:cs="Times New Roman"/>
-          <w:color w:val="222222"/>
-          <w:sz w:val="24"/>
-          <w:szCs w:val="24"/>
-          <w:shd w:val="clear" w:color="auto" w:fill="FFFFFF"/>
-        </w:rPr>
-        <w:t xml:space="preserve">suggests </w:t>
-      </w:r>
-      <w:r>
-        <w:rPr>
-          <w:rFonts w:ascii="Times New Roman" w:hAnsi="Times New Roman" w:cs="Times New Roman"/>
-          <w:color w:val="222222"/>
-          <w:sz w:val="24"/>
-          <w:szCs w:val="24"/>
-          <w:shd w:val="clear" w:color="auto" w:fill="FFFFFF"/>
-        </w:rPr>
-        <w:t xml:space="preserve">how </w:t>
-      </w:r>
-      <w:r>
-        <w:rPr>
-          <w:rFonts w:ascii="Times New Roman" w:hAnsi="Times New Roman" w:cs="Times New Roman"/>
-          <w:color w:val="222222"/>
-          <w:sz w:val="24"/>
-          <w:szCs w:val="24"/>
-          <w:shd w:val="clear" w:color="auto" w:fill="FFFFFF"/>
-        </w:rPr>
-        <w:t>different</w:t>
-      </w:r>
-      <w:r>
-        <w:rPr>
-          <w:rStyle w:val="apple-converted-space"/>
-          <w:rFonts w:ascii="Times New Roman" w:hAnsi="Times New Roman" w:cs="Times New Roman"/>
-          <w:color w:val="222222"/>
-          <w:sz w:val="24"/>
-          <w:szCs w:val="24"/>
-          <w:shd w:val="clear" w:color="auto" w:fill="FFFFFF"/>
-        </w:rPr>
-        <w:t> </w:t>
-      </w:r>
-      <w:r>
-        <w:rPr>
-          <w:rFonts w:ascii="Times New Roman" w:hAnsi="Times New Roman" w:cs="Times New Roman"/>
-          <w:bCs/>
-          <w:color w:val="222222"/>
-          <w:sz w:val="24"/>
-          <w:szCs w:val="24"/>
-          <w:shd w:val="clear" w:color="auto" w:fill="FFFFFF"/>
-        </w:rPr>
-        <w:t>monetary</w:t>
-      </w:r>
-      <w:r>
-        <w:rPr>
-          <w:rFonts w:ascii="Times New Roman" w:hAnsi="Times New Roman" w:cs="Times New Roman"/>
-          <w:b/>
-          <w:bCs/>
-          <w:color w:val="222222"/>
-          <w:sz w:val="24"/>
-          <w:szCs w:val="24"/>
-          <w:shd w:val="clear" w:color="auto" w:fill="FFFFFF"/>
-        </w:rPr>
-        <w:t xml:space="preserve"> </w:t>
-      </w:r>
-      <w:r>
-        <w:rPr>
-          <w:rFonts w:ascii="Times New Roman" w:hAnsi="Times New Roman" w:cs="Times New Roman"/>
-          <w:color w:val="222222"/>
-          <w:sz w:val="24"/>
-          <w:szCs w:val="24"/>
-          <w:shd w:val="clear" w:color="auto" w:fill="FFFFFF"/>
-        </w:rPr>
-        <w:t xml:space="preserve">policies can benefit nations depending on their unique set of resources and limitations. </w:t>
-      </w:r>
-      <w:r>
-        <w:rPr>
-          <w:rFonts w:ascii="Times New Roman" w:hAnsi="Times New Roman" w:cs="Times New Roman"/>
-          <w:color w:val="222222"/>
-          <w:sz w:val="24"/>
-          <w:szCs w:val="24"/>
-          <w:shd w:val="clear" w:color="auto" w:fill="FFFFFF"/>
-        </w:rPr>
-        <w:t>However,</w:t>
-      </w:r>
-      <w:r>
-        <w:rPr>
-          <w:rFonts w:ascii="Times New Roman" w:hAnsi="Times New Roman" w:cs="Times New Roman"/>
-          <w:color w:val="222222"/>
-          <w:sz w:val="24"/>
-          <w:szCs w:val="24"/>
-          <w:shd w:val="clear" w:color="auto" w:fill="FFFFFF"/>
-        </w:rPr>
-        <w:t xml:space="preserve"> as Milton Friedman (1968)</w:t>
-      </w:r>
-      <w:r>
-        <w:rPr>
-          <w:rFonts w:ascii="Times New Roman" w:hAnsi="Times New Roman" w:cs="Times New Roman"/>
-          <w:color w:val="222222"/>
-          <w:sz w:val="24"/>
-          <w:szCs w:val="24"/>
-          <w:shd w:val="clear" w:color="auto" w:fill="FFFFFF"/>
-        </w:rPr>
-        <w:t xml:space="preserve"> clearly articulates </w:t>
-      </w:r>
-      <w:r>
-        <w:rPr>
-          <w:rFonts w:ascii="Times New Roman" w:hAnsi="Times New Roman" w:cs="Times New Roman"/>
-          <w:color w:val="222222"/>
-          <w:sz w:val="24"/>
-          <w:szCs w:val="24"/>
-          <w:shd w:val="clear" w:color="auto" w:fill="FFFFFF"/>
-        </w:rPr>
-        <w:t>monetary policy has</w:t>
-      </w:r>
-      <w:r>
-        <w:rPr>
-          <w:rFonts w:ascii="Times New Roman" w:hAnsi="Times New Roman" w:cs="Times New Roman"/>
-          <w:color w:val="222222"/>
-          <w:sz w:val="24"/>
-          <w:szCs w:val="24"/>
-          <w:shd w:val="clear" w:color="auto" w:fill="FFFFFF"/>
-        </w:rPr>
-        <w:t xml:space="preserve"> its</w:t>
-      </w:r>
-      <w:r>
-        <w:rPr>
-          <w:rFonts w:ascii="Times New Roman" w:hAnsi="Times New Roman" w:cs="Times New Roman"/>
-          <w:color w:val="222222"/>
-          <w:sz w:val="24"/>
-          <w:szCs w:val="24"/>
-          <w:shd w:val="clear" w:color="auto" w:fill="FFFFFF"/>
-        </w:rPr>
-        <w:t xml:space="preserve"> limits</w:t>
-      </w:r>
-      <w:r>
-        <w:rPr>
-          <w:rFonts w:ascii="Times New Roman" w:hAnsi="Times New Roman" w:cs="Times New Roman"/>
-          <w:color w:val="222222"/>
-          <w:sz w:val="24"/>
-          <w:szCs w:val="24"/>
-          <w:shd w:val="clear" w:color="auto" w:fill="FFFFFF"/>
-        </w:rPr>
-        <w:t>.</w:t>
+        <w:t>is “Conducting the nation's monetary policy”.</w:t>
       </w:r>
     </w:p>
     <w:p>
@@ -5785,7 +5901,17 @@
           <w:szCs w:val="24"/>
           <w:shd w:val="clear" w:color="auto" w:fill="FFFFFF"/>
         </w:rPr>
-        <w:t>the former chairman of the Fed</w:t>
+        <w:t>former chairman of the Fed</w:t>
+      </w:r>
+      <w:r>
+        <w:rPr>
+          <w:rFonts w:ascii="Times New Roman" w:hAnsi="Times New Roman" w:cs="Times New Roman"/>
+          <w:color w:val="222222"/>
+          <w:sz w:val="24"/>
+          <w:szCs w:val="24"/>
+          <w:shd w:val="clear" w:color="auto" w:fill="FFFFFF"/>
+        </w:rPr>
+        <w:t>,</w:t>
       </w:r>
       <w:r>
         <w:rPr>
@@ -6208,7 +6334,27 @@
           <w:szCs w:val="24"/>
           <w:shd w:val="clear" w:color="auto" w:fill="FFFFFF"/>
         </w:rPr>
-        <w:t xml:space="preserve"> The instability in economy originates from the financial market, be it the “Great Depression” or the “Great Recession”</w:t>
+        <w:t xml:space="preserve"> The instability in economy </w:t>
+      </w:r>
+      <w:r>
+        <w:rPr>
+          <w:rFonts w:ascii="Times New Roman" w:hAnsi="Times New Roman" w:cs="Times New Roman"/>
+          <w:color w:val="222222"/>
+          <w:sz w:val="24"/>
+          <w:szCs w:val="24"/>
+          <w:shd w:val="clear" w:color="auto" w:fill="FFFFFF"/>
+        </w:rPr>
+        <w:t>originated</w:t>
+      </w:r>
+      <w:r>
+        <w:rPr>
+          <w:rFonts w:ascii="Times New Roman" w:hAnsi="Times New Roman" w:cs="Times New Roman"/>
+          <w:color w:val="222222"/>
+          <w:sz w:val="24"/>
+          <w:szCs w:val="24"/>
+          <w:shd w:val="clear" w:color="auto" w:fill="FFFFFF"/>
+        </w:rPr>
+        <w:t xml:space="preserve"> from the financial market, be it the “Great Depression” or the “Great Recession”</w:t>
       </w:r>
       <w:r>
         <w:rPr>
@@ -8678,8 +8824,10 @@
           <w:szCs w:val="24"/>
           <w:shd w:val="clear" w:color="auto" w:fill="FFFFFF"/>
         </w:rPr>
-        <w:t>frequently monetary excesses.</w:t>
-      </w:r>
+        <w:t>frequently monetary excesses</w:t>
+      </w:r>
+      <w:bookmarkStart w:id="6" w:name="_GoBack"/>
+      <w:bookmarkEnd w:id="6"/>
       <w:r>
         <w:rPr>
           <w:rFonts w:ascii="Times New Roman" w:hAnsi="Times New Roman" w:cs="Times New Roman"/>
@@ -9171,8 +9319,8 @@
         </w:rPr>
         <w:t xml:space="preserve"> </w:t>
       </w:r>
-      <w:bookmarkStart w:id="6" w:name="_Toc480941081"/>
-      <w:bookmarkStart w:id="7" w:name="_Toc481022107"/>
+      <w:bookmarkStart w:id="7" w:name="_Toc480941081"/>
+      <w:bookmarkStart w:id="8" w:name="_Toc481022107"/>
       <w:r>
         <w:rPr>
           <w:rFonts w:ascii="Times New Roman" w:hAnsi="Times New Roman" w:cs="Times New Roman"/>
@@ -9182,8 +9330,8 @@
         </w:rPr>
         <w:t>FEDs Monetary Policy</w:t>
       </w:r>
-      <w:bookmarkEnd w:id="6"/>
       <w:bookmarkEnd w:id="7"/>
+      <w:bookmarkEnd w:id="8"/>
     </w:p>
     <w:p>
       <w:pPr>
@@ -10371,7 +10519,7 @@
           <w:szCs w:val="24"/>
           <w:shd w:val="clear" w:color="auto" w:fill="FFFFFF"/>
         </w:rPr>
-        <w:t>where</w:t>
+        <w:t>Where,</w:t>
       </w:r>
     </w:p>
     <w:p>
@@ -11370,8 +11518,8 @@
           <w:shd w:val="clear" w:color="auto" w:fill="FFFFFF"/>
         </w:rPr>
       </w:pPr>
-      <w:bookmarkStart w:id="8" w:name="_Toc480941082"/>
-      <w:bookmarkStart w:id="9" w:name="_Toc481022108"/>
+      <w:bookmarkStart w:id="9" w:name="_Toc480941082"/>
+      <w:bookmarkStart w:id="10" w:name="_Toc481022108"/>
       <w:r>
         <w:rPr>
           <w:rFonts w:ascii="Times New Roman" w:hAnsi="Times New Roman" w:cs="Times New Roman"/>
@@ -11381,8 +11529,8 @@
         </w:rPr>
         <w:t>The “Great Recession”</w:t>
       </w:r>
-      <w:bookmarkEnd w:id="8"/>
       <w:bookmarkEnd w:id="9"/>
+      <w:bookmarkEnd w:id="10"/>
     </w:p>
     <w:p>
       <w:pPr>
@@ -12206,7 +12354,17 @@
           <w:szCs w:val="24"/>
           <w:shd w:val="clear" w:color="auto" w:fill="FFFFFF"/>
         </w:rPr>
-        <w:t xml:space="preserve"> AIG</w:t>
+        <w:t xml:space="preserve"> </w:t>
+      </w:r>
+      <w:r>
+        <w:rPr>
+          <w:rFonts w:ascii="Times New Roman" w:hAnsi="Times New Roman" w:cs="Times New Roman"/>
+          <w:color w:val="222222"/>
+          <w:sz w:val="24"/>
+          <w:szCs w:val="24"/>
+          <w:shd w:val="clear" w:color="auto" w:fill="FFFFFF"/>
+        </w:rPr>
+        <w:t>and AIG</w:t>
       </w:r>
       <w:r>
         <w:rPr>
@@ -12428,7 +12586,57 @@
           <w:szCs w:val="24"/>
           <w:shd w:val="clear" w:color="auto" w:fill="FFFFFF"/>
         </w:rPr>
-        <w:t xml:space="preserve"> between 1997-2006</w:t>
+        <w:t xml:space="preserve"> </w:t>
+      </w:r>
+      <w:r>
+        <w:rPr>
+          <w:rFonts w:ascii="Times New Roman" w:hAnsi="Times New Roman" w:cs="Times New Roman"/>
+          <w:color w:val="222222"/>
+          <w:sz w:val="24"/>
+          <w:szCs w:val="24"/>
+          <w:shd w:val="clear" w:color="auto" w:fill="FFFFFF"/>
+        </w:rPr>
+        <w:t>from</w:t>
+      </w:r>
+      <w:r>
+        <w:rPr>
+          <w:rFonts w:ascii="Times New Roman" w:hAnsi="Times New Roman" w:cs="Times New Roman"/>
+          <w:color w:val="222222"/>
+          <w:sz w:val="24"/>
+          <w:szCs w:val="24"/>
+          <w:shd w:val="clear" w:color="auto" w:fill="FFFFFF"/>
+        </w:rPr>
+        <w:t xml:space="preserve"> </w:t>
+      </w:r>
+      <w:r>
+        <w:rPr>
+          <w:rFonts w:ascii="Times New Roman" w:hAnsi="Times New Roman" w:cs="Times New Roman"/>
+          <w:color w:val="222222"/>
+          <w:sz w:val="24"/>
+          <w:szCs w:val="24"/>
+          <w:shd w:val="clear" w:color="auto" w:fill="FFFFFF"/>
+        </w:rPr>
+        <w:t>1997</w:t>
+      </w:r>
+      <w:r>
+        <w:rPr>
+          <w:rFonts w:ascii="Times New Roman" w:hAnsi="Times New Roman" w:cs="Times New Roman"/>
+          <w:color w:val="222222"/>
+          <w:sz w:val="24"/>
+          <w:szCs w:val="24"/>
+          <w:shd w:val="clear" w:color="auto" w:fill="FFFFFF"/>
+        </w:rPr>
+        <w:t xml:space="preserve"> to </w:t>
+      </w:r>
+      <w:r>
+        <w:rPr>
+          <w:rFonts w:ascii="Times New Roman" w:hAnsi="Times New Roman" w:cs="Times New Roman"/>
+          <w:color w:val="222222"/>
+          <w:sz w:val="24"/>
+          <w:szCs w:val="24"/>
+          <w:shd w:val="clear" w:color="auto" w:fill="FFFFFF"/>
+        </w:rPr>
+        <w:t>2006</w:t>
       </w:r>
       <w:r>
         <w:rPr>
@@ -12501,7 +12709,7 @@
       <w:r>
         <w:rPr>
           <w:noProof/>
-          <w:lang w:eastAsia="en-IN"/>
+          <w:lang w:val="en-US"/>
         </w:rPr>
         <w:drawing>
           <wp:inline distT="0" distB="0" distL="0" distR="0" wp14:anchorId="6D3DA68C" wp14:editId="337C1F77">
@@ -12537,7 +12745,7 @@
           </w14:textOutline>
         </w:rPr>
       </w:pPr>
-      <w:bookmarkStart w:id="10" w:name="_Toc480939301"/>
+      <w:bookmarkStart w:id="11" w:name="_Toc480939301"/>
       <w:r>
         <w:rPr>
           <w:rFonts w:ascii="Times New Roman" w:hAnsi="Times New Roman" w:cs="Times New Roman"/>
@@ -12625,7 +12833,7 @@
         </w:rPr>
         <w:t>The quarterly housing price inflation calculated based on the Shiller’s housing    price index.</w:t>
       </w:r>
-      <w:bookmarkEnd w:id="10"/>
+      <w:bookmarkEnd w:id="11"/>
       <w:r>
         <w:rPr>
           <w:rFonts w:ascii="Times New Roman" w:hAnsi="Times New Roman" w:cs="Times New Roman"/>
@@ -12859,7 +13067,7 @@
       <w:r>
         <w:rPr>
           <w:noProof/>
-          <w:lang w:eastAsia="en-IN"/>
+          <w:lang w:val="en-US"/>
         </w:rPr>
         <w:lastRenderedPageBreak/>
         <w:drawing>
@@ -12890,7 +13098,7 @@
           <w:shd w:val="clear" w:color="auto" w:fill="FFFFFF"/>
         </w:rPr>
       </w:pPr>
-      <w:bookmarkStart w:id="11" w:name="_Toc480939302"/>
+      <w:bookmarkStart w:id="12" w:name="_Toc480939302"/>
       <w:r>
         <w:rPr>
           <w:rFonts w:ascii="Times New Roman" w:hAnsi="Times New Roman" w:cs="Times New Roman"/>
@@ -12987,7 +13195,7 @@
         </w:rPr>
         <w:t>The quarterly average of TED Spread</w:t>
       </w:r>
-      <w:bookmarkEnd w:id="11"/>
+      <w:bookmarkEnd w:id="12"/>
       <w:r>
         <w:rPr>
           <w:rFonts w:ascii="Times New Roman" w:hAnsi="Times New Roman" w:cs="Times New Roman"/>
@@ -13252,8 +13460,8 @@
           <w:shd w:val="clear" w:color="auto" w:fill="FFFFFF"/>
         </w:rPr>
       </w:pPr>
-      <w:bookmarkStart w:id="12" w:name="_Toc480941083"/>
-      <w:bookmarkStart w:id="13" w:name="_Toc481022109"/>
+      <w:bookmarkStart w:id="13" w:name="_Toc480941083"/>
+      <w:bookmarkStart w:id="14" w:name="_Toc481022109"/>
       <w:r>
         <w:rPr>
           <w:rFonts w:ascii="Times New Roman" w:hAnsi="Times New Roman" w:cs="Times New Roman"/>
@@ -13263,8 +13471,8 @@
         </w:rPr>
         <w:t>Various variants of Taylor Rule</w:t>
       </w:r>
-      <w:bookmarkEnd w:id="12"/>
       <w:bookmarkEnd w:id="13"/>
+      <w:bookmarkEnd w:id="14"/>
     </w:p>
     <w:p>
       <w:pPr>
@@ -13276,8 +13484,8 @@
         <w:ind w:left="284"/>
         <w:jc w:val="left"/>
       </w:pPr>
-      <w:bookmarkStart w:id="14" w:name="_Toc480941084"/>
-      <w:bookmarkStart w:id="15" w:name="_Toc481022110"/>
+      <w:bookmarkStart w:id="15" w:name="_Toc480941084"/>
+      <w:bookmarkStart w:id="16" w:name="_Toc481022110"/>
       <w:r>
         <w:rPr>
           <w:rFonts w:ascii="Times New Roman" w:hAnsi="Times New Roman" w:cs="Times New Roman"/>
@@ -13287,8 +13495,8 @@
         </w:rPr>
         <w:t>Taylor Rule with CPI</w:t>
       </w:r>
-      <w:bookmarkEnd w:id="14"/>
       <w:bookmarkEnd w:id="15"/>
+      <w:bookmarkEnd w:id="16"/>
     </w:p>
     <w:p>
       <w:pPr>
@@ -14953,7 +15161,7 @@
       <w:r>
         <w:rPr>
           <w:noProof/>
-          <w:lang w:eastAsia="en-IN"/>
+          <w:lang w:val="en-US"/>
         </w:rPr>
         <w:drawing>
           <wp:inline distT="0" distB="0" distL="0" distR="0" wp14:anchorId="3A73043A" wp14:editId="58D31C64">
@@ -14985,7 +15193,7 @@
           <w:shd w:val="clear" w:color="auto" w:fill="FFFFFF"/>
         </w:rPr>
       </w:pPr>
-      <w:bookmarkStart w:id="16" w:name="_Toc480939303"/>
+      <w:bookmarkStart w:id="17" w:name="_Toc480939303"/>
       <w:r>
         <w:rPr>
           <w:rFonts w:ascii="Times New Roman" w:hAnsi="Times New Roman" w:cs="Times New Roman"/>
@@ -15092,7 +15300,7 @@
         </w:rPr>
         <w:t>.</w:t>
       </w:r>
-      <w:bookmarkEnd w:id="16"/>
+      <w:bookmarkEnd w:id="17"/>
     </w:p>
     <w:p>
       <w:pPr>
@@ -15488,8 +15696,8 @@
         </w:rPr>
         <w:t xml:space="preserve"> </w:t>
       </w:r>
-      <w:bookmarkStart w:id="17" w:name="_Toc480941085"/>
-      <w:bookmarkStart w:id="18" w:name="_Toc481022111"/>
+      <w:bookmarkStart w:id="18" w:name="_Toc480941085"/>
+      <w:bookmarkStart w:id="19" w:name="_Toc481022111"/>
       <w:r>
         <w:rPr>
           <w:rFonts w:ascii="Times New Roman" w:hAnsi="Times New Roman" w:cs="Times New Roman"/>
@@ -15499,8 +15707,8 @@
         </w:rPr>
         <w:t>Taylor Rule with Personal Consumption Expenditure (PCE)</w:t>
       </w:r>
-      <w:bookmarkEnd w:id="17"/>
       <w:bookmarkEnd w:id="18"/>
+      <w:bookmarkEnd w:id="19"/>
     </w:p>
     <w:p>
       <w:pPr>
@@ -16305,7 +16513,7 @@
       <w:r>
         <w:rPr>
           <w:noProof/>
-          <w:lang w:eastAsia="en-IN"/>
+          <w:lang w:val="en-US"/>
         </w:rPr>
         <w:lastRenderedPageBreak/>
         <w:drawing>
@@ -16336,7 +16544,7 @@
           <w:shd w:val="clear" w:color="auto" w:fill="FFFFFF"/>
         </w:rPr>
       </w:pPr>
-      <w:bookmarkStart w:id="19" w:name="_Toc480939304"/>
+      <w:bookmarkStart w:id="20" w:name="_Toc480939304"/>
       <w:r>
         <w:rPr>
           <w:rFonts w:ascii="Times New Roman" w:hAnsi="Times New Roman" w:cs="Times New Roman"/>
@@ -16424,7 +16632,7 @@
         </w:rPr>
         <w:t>The graph compares federal funds rate with the estimated rate from equation 3 and equation 2. The graph for estimated rate with PCE though below the estimate for CPI based Taylor Rule but far above the Federal Funds Rate.</w:t>
       </w:r>
-      <w:bookmarkEnd w:id="19"/>
+      <w:bookmarkEnd w:id="20"/>
     </w:p>
     <w:p>
       <w:pPr>
@@ -16942,8 +17150,8 @@
           <w:shd w:val="clear" w:color="auto" w:fill="FFFFFF"/>
         </w:rPr>
       </w:pPr>
-      <w:bookmarkStart w:id="20" w:name="_Toc480941086"/>
-      <w:bookmarkStart w:id="21" w:name="_Toc481022112"/>
+      <w:bookmarkStart w:id="21" w:name="_Toc480941086"/>
+      <w:bookmarkStart w:id="22" w:name="_Toc481022112"/>
       <w:r>
         <w:rPr>
           <w:rFonts w:ascii="Times New Roman" w:hAnsi="Times New Roman" w:cs="Times New Roman"/>
@@ -16971,8 +17179,8 @@
         </w:rPr>
         <w:t>Asset Prices</w:t>
       </w:r>
-      <w:bookmarkEnd w:id="20"/>
       <w:bookmarkEnd w:id="21"/>
+      <w:bookmarkEnd w:id="22"/>
       <w:r>
         <w:rPr>
           <w:rFonts w:ascii="Times New Roman" w:hAnsi="Times New Roman" w:cs="Times New Roman"/>
@@ -18133,7 +18341,7 @@
       <w:r>
         <w:rPr>
           <w:noProof/>
-          <w:lang w:eastAsia="en-IN"/>
+          <w:lang w:val="en-US"/>
         </w:rPr>
         <w:lastRenderedPageBreak/>
         <w:drawing>
@@ -18164,7 +18372,7 @@
           <w:shd w:val="clear" w:color="auto" w:fill="FFFFFF"/>
         </w:rPr>
       </w:pPr>
-      <w:bookmarkStart w:id="22" w:name="_Toc480939305"/>
+      <w:bookmarkStart w:id="23" w:name="_Toc480939305"/>
       <w:r>
         <w:rPr>
           <w:rFonts w:ascii="Times New Roman" w:hAnsi="Times New Roman" w:cs="Times New Roman"/>
@@ -18245,7 +18453,7 @@
         </w:rPr>
         <w:t>The graph compares federal funds rate with the estimated rate from equation 4 and equation 2. The graph for estimated rate with house price indicator almost overlaps the estimates for estimates without house price indicator.</w:t>
       </w:r>
-      <w:bookmarkEnd w:id="22"/>
+      <w:bookmarkEnd w:id="23"/>
     </w:p>
     <w:p>
       <w:pPr>
@@ -18851,8 +19059,8 @@
           <w:shd w:val="clear" w:color="auto" w:fill="FFFFFF"/>
         </w:rPr>
       </w:pPr>
-      <w:bookmarkStart w:id="23" w:name="_Toc480941087"/>
-      <w:bookmarkStart w:id="24" w:name="_Toc481022113"/>
+      <w:bookmarkStart w:id="24" w:name="_Toc480941087"/>
+      <w:bookmarkStart w:id="25" w:name="_Toc481022113"/>
       <w:r>
         <w:rPr>
           <w:rFonts w:ascii="Times New Roman" w:hAnsi="Times New Roman" w:cs="Times New Roman"/>
@@ -18863,8 +19071,8 @@
         <w:lastRenderedPageBreak/>
         <w:t>Counterfactual Housing Scenario</w:t>
       </w:r>
-      <w:bookmarkEnd w:id="23"/>
       <w:bookmarkEnd w:id="24"/>
+      <w:bookmarkEnd w:id="25"/>
       <w:r>
         <w:rPr>
           <w:rFonts w:ascii="Times New Roman" w:hAnsi="Times New Roman" w:cs="Times New Roman"/>
@@ -19493,7 +19701,7 @@
           <w:rFonts w:ascii="Calibri" w:hAnsi="Calibri" w:cs="Calibri"/>
           <w:noProof/>
           <w:color w:val="000000"/>
-          <w:lang w:eastAsia="en-IN"/>
+          <w:lang w:val="en-US"/>
         </w:rPr>
         <w:drawing>
           <wp:inline distT="0" distB="0" distL="0" distR="0" wp14:anchorId="60AEB235" wp14:editId="4C4D2809">
@@ -19557,7 +19765,7 @@
           <w:shd w:val="clear" w:color="auto" w:fill="FFFFFF"/>
         </w:rPr>
       </w:pPr>
-      <w:bookmarkStart w:id="25" w:name="_Toc480939306"/>
+      <w:bookmarkStart w:id="26" w:name="_Toc480939306"/>
       <w:r>
         <w:rPr>
           <w:rFonts w:ascii="Times New Roman" w:hAnsi="Times New Roman" w:cs="Times New Roman"/>
@@ -19675,7 +19883,7 @@
         </w:rPr>
         <w:t>equation 2.</w:t>
       </w:r>
-      <w:bookmarkEnd w:id="25"/>
+      <w:bookmarkEnd w:id="26"/>
     </w:p>
     <w:p>
       <w:pPr>
@@ -19892,8 +20100,8 @@
           <w:shd w:val="clear" w:color="auto" w:fill="FFFFFF"/>
         </w:rPr>
       </w:pPr>
-      <w:bookmarkStart w:id="26" w:name="_Toc480941088"/>
-      <w:bookmarkStart w:id="27" w:name="_Toc481022114"/>
+      <w:bookmarkStart w:id="27" w:name="_Toc480941088"/>
+      <w:bookmarkStart w:id="28" w:name="_Toc481022114"/>
       <w:r>
         <w:rPr>
           <w:rFonts w:ascii="Times New Roman" w:hAnsi="Times New Roman" w:cs="Times New Roman"/>
@@ -19912,8 +20120,8 @@
         </w:rPr>
         <w:t>n</w:t>
       </w:r>
-      <w:bookmarkEnd w:id="26"/>
       <w:bookmarkEnd w:id="27"/>
+      <w:bookmarkEnd w:id="28"/>
     </w:p>
     <w:p>
       <w:pPr>
@@ -20680,39 +20888,7 @@
           <w:szCs w:val="24"/>
           <w:shd w:val="clear" w:color="auto" w:fill="FFFFFF"/>
         </w:rPr>
-        <w:t>.</w:t>
-      </w:r>
-      <w:r>
-        <w:rPr>
-          <w:rFonts w:ascii="Times New Roman" w:hAnsi="Times New Roman" w:cs="Times New Roman"/>
-          <w:color w:val="222222"/>
-          <w:sz w:val="24"/>
-          <w:szCs w:val="24"/>
-          <w:shd w:val="clear" w:color="auto" w:fill="FFFFFF"/>
-        </w:rPr>
-        <w:t xml:space="preserve"> </w:t>
-      </w:r>
-      <w:r>
-        <w:rPr>
-          <w:rFonts w:ascii="Times New Roman" w:hAnsi="Times New Roman" w:cs="Times New Roman"/>
-          <w:color w:val="222222"/>
-          <w:sz w:val="24"/>
-          <w:szCs w:val="24"/>
-          <w:shd w:val="clear" w:color="auto" w:fill="FFFFFF"/>
-        </w:rPr>
-        <w:t>If it was not for the loose monetary policy, the financial crisis</w:t>
-      </w:r>
-      <w:bookmarkStart w:id="28" w:name="_GoBack"/>
-      <w:bookmarkEnd w:id="28"/>
-      <w:r>
-        <w:rPr>
-          <w:rFonts w:ascii="Times New Roman" w:hAnsi="Times New Roman" w:cs="Times New Roman"/>
-          <w:color w:val="222222"/>
-          <w:sz w:val="24"/>
-          <w:szCs w:val="24"/>
-          <w:shd w:val="clear" w:color="auto" w:fill="FFFFFF"/>
-        </w:rPr>
-        <w:t xml:space="preserve"> would have been avoided or a at least delayed. Surely we would not have experienced a “Great Recession”. </w:t>
+        <w:t xml:space="preserve">. If it was not for the loose monetary policy, the financial crisis would have been avoided or a at least delayed. Surely we would not have experienced a “Great Recession”. </w:t>
       </w:r>
     </w:p>
     <w:p>
@@ -38006,7 +38182,7 @@
 </file>
 
 <file path=word/endnotes.xml><?xml version="1.0" encoding="utf-8"?>
-<w:endnotes xmlns:wpc="http://schemas.microsoft.com/office/word/2010/wordprocessingCanvas" xmlns:cx="http://schemas.microsoft.com/office/drawing/2014/chartex" xmlns:mc="http://schemas.openxmlformats.org/markup-compatibility/2006" xmlns:o="urn:schemas-microsoft-com:office:office" xmlns:r="http://schemas.openxmlformats.org/officeDocument/2006/relationships" xmlns:m="http://schemas.openxmlformats.org/officeDocument/2006/math" xmlns:v="urn:schemas-microsoft-com:vml" xmlns:wp14="http://schemas.microsoft.com/office/word/2010/wordprocessingDrawing" xmlns:wp="http://schemas.openxmlformats.org/drawingml/2006/wordprocessingDrawing" xmlns:w10="urn:schemas-microsoft-com:office:word" xmlns:w="http://schemas.openxmlformats.org/wordprocessingml/2006/main" xmlns:w14="http://schemas.microsoft.com/office/word/2010/wordml" xmlns:w15="http://schemas.microsoft.com/office/word/2012/wordml" xmlns:w16se="http://schemas.microsoft.com/office/word/2015/wordml/symex" xmlns:wpg="http://schemas.microsoft.com/office/word/2010/wordprocessingGroup" xmlns:wpi="http://schemas.microsoft.com/office/word/2010/wordprocessingInk" xmlns:wne="http://schemas.microsoft.com/office/word/2006/wordml" xmlns:wps="http://schemas.microsoft.com/office/word/2010/wordprocessingShape" mc:Ignorable="w14 w15 w16se wp14">
+<w:endnotes xmlns:wpc="http://schemas.microsoft.com/office/word/2010/wordprocessingCanvas" xmlns:mc="http://schemas.openxmlformats.org/markup-compatibility/2006" xmlns:o="urn:schemas-microsoft-com:office:office" xmlns:r="http://schemas.openxmlformats.org/officeDocument/2006/relationships" xmlns:m="http://schemas.openxmlformats.org/officeDocument/2006/math" xmlns:v="urn:schemas-microsoft-com:vml" xmlns:wp14="http://schemas.microsoft.com/office/word/2010/wordprocessingDrawing" xmlns:wp="http://schemas.openxmlformats.org/drawingml/2006/wordprocessingDrawing" xmlns:w10="urn:schemas-microsoft-com:office:word" xmlns:w="http://schemas.openxmlformats.org/wordprocessingml/2006/main" xmlns:w14="http://schemas.microsoft.com/office/word/2010/wordml" xmlns:w15="http://schemas.microsoft.com/office/word/2012/wordml" xmlns:wpg="http://schemas.microsoft.com/office/word/2010/wordprocessingGroup" xmlns:wpi="http://schemas.microsoft.com/office/word/2010/wordprocessingInk" xmlns:wne="http://schemas.microsoft.com/office/word/2006/wordml" xmlns:wps="http://schemas.microsoft.com/office/word/2010/wordprocessingShape" mc:Ignorable="w14 w15 wp14">
   <w:endnote w:type="separator" w:id="-1">
     <w:p>
       <w:pPr>
@@ -38031,7 +38207,7 @@
 </file>
 
 <file path=word/footer1.xml><?xml version="1.0" encoding="utf-8"?>
-<w:ftr xmlns:wpc="http://schemas.microsoft.com/office/word/2010/wordprocessingCanvas" xmlns:cx="http://schemas.microsoft.com/office/drawing/2014/chartex" xmlns:mc="http://schemas.openxmlformats.org/markup-compatibility/2006" xmlns:o="urn:schemas-microsoft-com:office:office" xmlns:r="http://schemas.openxmlformats.org/officeDocument/2006/relationships" xmlns:m="http://schemas.openxmlformats.org/officeDocument/2006/math" xmlns:v="urn:schemas-microsoft-com:vml" xmlns:wp14="http://schemas.microsoft.com/office/word/2010/wordprocessingDrawing" xmlns:wp="http://schemas.openxmlformats.org/drawingml/2006/wordprocessingDrawing" xmlns:w10="urn:schemas-microsoft-com:office:word" xmlns:w="http://schemas.openxmlformats.org/wordprocessingml/2006/main" xmlns:w14="http://schemas.microsoft.com/office/word/2010/wordml" xmlns:w15="http://schemas.microsoft.com/office/word/2012/wordml" xmlns:w16se="http://schemas.microsoft.com/office/word/2015/wordml/symex" xmlns:wpg="http://schemas.microsoft.com/office/word/2010/wordprocessingGroup" xmlns:wpi="http://schemas.microsoft.com/office/word/2010/wordprocessingInk" xmlns:wne="http://schemas.microsoft.com/office/word/2006/wordml" xmlns:wps="http://schemas.microsoft.com/office/word/2010/wordprocessingShape" mc:Ignorable="w14 w15 w16se wp14">
+<w:ftr xmlns:wpc="http://schemas.microsoft.com/office/word/2010/wordprocessingCanvas" xmlns:mc="http://schemas.openxmlformats.org/markup-compatibility/2006" xmlns:o="urn:schemas-microsoft-com:office:office" xmlns:r="http://schemas.openxmlformats.org/officeDocument/2006/relationships" xmlns:m="http://schemas.openxmlformats.org/officeDocument/2006/math" xmlns:v="urn:schemas-microsoft-com:vml" xmlns:wp14="http://schemas.microsoft.com/office/word/2010/wordprocessingDrawing" xmlns:wp="http://schemas.openxmlformats.org/drawingml/2006/wordprocessingDrawing" xmlns:w10="urn:schemas-microsoft-com:office:word" xmlns:w="http://schemas.openxmlformats.org/wordprocessingml/2006/main" xmlns:w14="http://schemas.microsoft.com/office/word/2010/wordml" xmlns:w15="http://schemas.microsoft.com/office/word/2012/wordml" xmlns:wpg="http://schemas.microsoft.com/office/word/2010/wordprocessingGroup" xmlns:wpi="http://schemas.microsoft.com/office/word/2010/wordprocessingInk" xmlns:wne="http://schemas.microsoft.com/office/word/2006/wordml" xmlns:wps="http://schemas.microsoft.com/office/word/2010/wordprocessingShape" mc:Ignorable="w14 w15 wp14">
   <w:p>
     <w:pPr>
       <w:pStyle w:val="Footer"/>
@@ -38041,7 +38217,7 @@
 </file>
 
 <file path=word/footer2.xml><?xml version="1.0" encoding="utf-8"?>
-<w:ftr xmlns:wpc="http://schemas.microsoft.com/office/word/2010/wordprocessingCanvas" xmlns:cx="http://schemas.microsoft.com/office/drawing/2014/chartex" xmlns:mc="http://schemas.openxmlformats.org/markup-compatibility/2006" xmlns:o="urn:schemas-microsoft-com:office:office" xmlns:r="http://schemas.openxmlformats.org/officeDocument/2006/relationships" xmlns:m="http://schemas.openxmlformats.org/officeDocument/2006/math" xmlns:v="urn:schemas-microsoft-com:vml" xmlns:wp14="http://schemas.microsoft.com/office/word/2010/wordprocessingDrawing" xmlns:wp="http://schemas.openxmlformats.org/drawingml/2006/wordprocessingDrawing" xmlns:w10="urn:schemas-microsoft-com:office:word" xmlns:w="http://schemas.openxmlformats.org/wordprocessingml/2006/main" xmlns:w14="http://schemas.microsoft.com/office/word/2010/wordml" xmlns:w15="http://schemas.microsoft.com/office/word/2012/wordml" xmlns:w16se="http://schemas.microsoft.com/office/word/2015/wordml/symex" xmlns:wpg="http://schemas.microsoft.com/office/word/2010/wordprocessingGroup" xmlns:wpi="http://schemas.microsoft.com/office/word/2010/wordprocessingInk" xmlns:wne="http://schemas.microsoft.com/office/word/2006/wordml" xmlns:wps="http://schemas.microsoft.com/office/word/2010/wordprocessingShape" mc:Ignorable="w14 w15 w16se wp14">
+<w:ftr xmlns:wpc="http://schemas.microsoft.com/office/word/2010/wordprocessingCanvas" xmlns:mc="http://schemas.openxmlformats.org/markup-compatibility/2006" xmlns:o="urn:schemas-microsoft-com:office:office" xmlns:r="http://schemas.openxmlformats.org/officeDocument/2006/relationships" xmlns:m="http://schemas.openxmlformats.org/officeDocument/2006/math" xmlns:v="urn:schemas-microsoft-com:vml" xmlns:wp14="http://schemas.microsoft.com/office/word/2010/wordprocessingDrawing" xmlns:wp="http://schemas.openxmlformats.org/drawingml/2006/wordprocessingDrawing" xmlns:w10="urn:schemas-microsoft-com:office:word" xmlns:w="http://schemas.openxmlformats.org/wordprocessingml/2006/main" xmlns:w14="http://schemas.microsoft.com/office/word/2010/wordml" xmlns:w15="http://schemas.microsoft.com/office/word/2012/wordml" xmlns:wpg="http://schemas.microsoft.com/office/word/2010/wordprocessingGroup" xmlns:wpi="http://schemas.microsoft.com/office/word/2010/wordprocessingInk" xmlns:wne="http://schemas.microsoft.com/office/word/2006/wordml" xmlns:wps="http://schemas.microsoft.com/office/word/2010/wordprocessingShape" mc:Ignorable="w14 w15 wp14">
   <w:sdt>
     <w:sdtPr>
       <w:id w:val="484819171"/>
@@ -38074,7 +38250,7 @@
           <w:rPr>
             <w:noProof/>
           </w:rPr>
-          <w:t>14</w:t>
+          <w:t>5</w:t>
         </w:r>
         <w:r>
           <w:rPr>
@@ -38094,7 +38270,7 @@
 </file>
 
 <file path=word/footer3.xml><?xml version="1.0" encoding="utf-8"?>
-<w:ftr xmlns:wpc="http://schemas.microsoft.com/office/word/2010/wordprocessingCanvas" xmlns:cx="http://schemas.microsoft.com/office/drawing/2014/chartex" xmlns:mc="http://schemas.openxmlformats.org/markup-compatibility/2006" xmlns:o="urn:schemas-microsoft-com:office:office" xmlns:r="http://schemas.openxmlformats.org/officeDocument/2006/relationships" xmlns:m="http://schemas.openxmlformats.org/officeDocument/2006/math" xmlns:v="urn:schemas-microsoft-com:vml" xmlns:wp14="http://schemas.microsoft.com/office/word/2010/wordprocessingDrawing" xmlns:wp="http://schemas.openxmlformats.org/drawingml/2006/wordprocessingDrawing" xmlns:w10="urn:schemas-microsoft-com:office:word" xmlns:w="http://schemas.openxmlformats.org/wordprocessingml/2006/main" xmlns:w14="http://schemas.microsoft.com/office/word/2010/wordml" xmlns:w15="http://schemas.microsoft.com/office/word/2012/wordml" xmlns:w16se="http://schemas.microsoft.com/office/word/2015/wordml/symex" xmlns:wpg="http://schemas.microsoft.com/office/word/2010/wordprocessingGroup" xmlns:wpi="http://schemas.microsoft.com/office/word/2010/wordprocessingInk" xmlns:wne="http://schemas.microsoft.com/office/word/2006/wordml" xmlns:wps="http://schemas.microsoft.com/office/word/2010/wordprocessingShape" mc:Ignorable="w14 w15 w16se wp14">
+<w:ftr xmlns:wpc="http://schemas.microsoft.com/office/word/2010/wordprocessingCanvas" xmlns:mc="http://schemas.openxmlformats.org/markup-compatibility/2006" xmlns:o="urn:schemas-microsoft-com:office:office" xmlns:r="http://schemas.openxmlformats.org/officeDocument/2006/relationships" xmlns:m="http://schemas.openxmlformats.org/officeDocument/2006/math" xmlns:v="urn:schemas-microsoft-com:vml" xmlns:wp14="http://schemas.microsoft.com/office/word/2010/wordprocessingDrawing" xmlns:wp="http://schemas.openxmlformats.org/drawingml/2006/wordprocessingDrawing" xmlns:w10="urn:schemas-microsoft-com:office:word" xmlns:w="http://schemas.openxmlformats.org/wordprocessingml/2006/main" xmlns:w14="http://schemas.microsoft.com/office/word/2010/wordml" xmlns:w15="http://schemas.microsoft.com/office/word/2012/wordml" xmlns:wpg="http://schemas.microsoft.com/office/word/2010/wordprocessingGroup" xmlns:wpi="http://schemas.microsoft.com/office/word/2010/wordprocessingInk" xmlns:wne="http://schemas.microsoft.com/office/word/2006/wordml" xmlns:wps="http://schemas.microsoft.com/office/word/2010/wordprocessingShape" mc:Ignorable="w14 w15 wp14">
   <w:p>
     <w:pPr>
       <w:pStyle w:val="Footer"/>
@@ -38104,7 +38280,7 @@
 </file>
 
 <file path=word/footnotes.xml><?xml version="1.0" encoding="utf-8"?>
-<w:footnotes xmlns:wpc="http://schemas.microsoft.com/office/word/2010/wordprocessingCanvas" xmlns:cx="http://schemas.microsoft.com/office/drawing/2014/chartex" xmlns:mc="http://schemas.openxmlformats.org/markup-compatibility/2006" xmlns:o="urn:schemas-microsoft-com:office:office" xmlns:r="http://schemas.openxmlformats.org/officeDocument/2006/relationships" xmlns:m="http://schemas.openxmlformats.org/officeDocument/2006/math" xmlns:v="urn:schemas-microsoft-com:vml" xmlns:wp14="http://schemas.microsoft.com/office/word/2010/wordprocessingDrawing" xmlns:wp="http://schemas.openxmlformats.org/drawingml/2006/wordprocessingDrawing" xmlns:w10="urn:schemas-microsoft-com:office:word" xmlns:w="http://schemas.openxmlformats.org/wordprocessingml/2006/main" xmlns:w14="http://schemas.microsoft.com/office/word/2010/wordml" xmlns:w15="http://schemas.microsoft.com/office/word/2012/wordml" xmlns:w16se="http://schemas.microsoft.com/office/word/2015/wordml/symex" xmlns:wpg="http://schemas.microsoft.com/office/word/2010/wordprocessingGroup" xmlns:wpi="http://schemas.microsoft.com/office/word/2010/wordprocessingInk" xmlns:wne="http://schemas.microsoft.com/office/word/2006/wordml" xmlns:wps="http://schemas.microsoft.com/office/word/2010/wordprocessingShape" mc:Ignorable="w14 w15 w16se wp14">
+<w:footnotes xmlns:wpc="http://schemas.microsoft.com/office/word/2010/wordprocessingCanvas" xmlns:mc="http://schemas.openxmlformats.org/markup-compatibility/2006" xmlns:o="urn:schemas-microsoft-com:office:office" xmlns:r="http://schemas.openxmlformats.org/officeDocument/2006/relationships" xmlns:m="http://schemas.openxmlformats.org/officeDocument/2006/math" xmlns:v="urn:schemas-microsoft-com:vml" xmlns:wp14="http://schemas.microsoft.com/office/word/2010/wordprocessingDrawing" xmlns:wp="http://schemas.openxmlformats.org/drawingml/2006/wordprocessingDrawing" xmlns:w10="urn:schemas-microsoft-com:office:word" xmlns:w="http://schemas.openxmlformats.org/wordprocessingml/2006/main" xmlns:w14="http://schemas.microsoft.com/office/word/2010/wordml" xmlns:w15="http://schemas.microsoft.com/office/word/2012/wordml" xmlns:wpg="http://schemas.microsoft.com/office/word/2010/wordprocessingGroup" xmlns:wpi="http://schemas.microsoft.com/office/word/2010/wordprocessingInk" xmlns:wne="http://schemas.microsoft.com/office/word/2006/wordml" xmlns:wps="http://schemas.microsoft.com/office/word/2010/wordprocessingShape" mc:Ignorable="w14 w15 wp14">
   <w:footnote w:type="separator" w:id="-1">
     <w:p>
       <w:pPr>
@@ -38217,7 +38393,21 @@
           <w:sz w:val="16"/>
           <w:szCs w:val="16"/>
         </w:rPr>
-        <w:t>Thompson, E.A. Public Choice (2007) 130: 99. doi:10.1007/s11127-006-9074-4</w:t>
+        <w:t xml:space="preserve">Thompson, E.A. Public Choice (2007) 130: 99. </w:t>
+      </w:r>
+      <w:r>
+        <w:rPr>
+          <w:sz w:val="16"/>
+          <w:szCs w:val="16"/>
+        </w:rPr>
+        <w:t>Doi: 10.1007</w:t>
+      </w:r>
+      <w:r>
+        <w:rPr>
+          <w:sz w:val="16"/>
+          <w:szCs w:val="16"/>
+        </w:rPr>
+        <w:t>/s11127-006-9074-4</w:t>
       </w:r>
       <w:r>
         <w:t>.</w:t>
@@ -38323,7 +38513,21 @@
           <w:sz w:val="16"/>
           <w:szCs w:val="16"/>
         </w:rPr>
-        <w:t>Ted spread is calculated as the spread between 3-Month LIBOR based on US dollars and 3-Month Treasury Bill.</w:t>
+        <w:t xml:space="preserve">Ted spread is calculated as the spread between 3-Month LIBOR based on US dollars and 3-Month Treasury </w:t>
+      </w:r>
+      <w:r>
+        <w:rPr>
+          <w:sz w:val="16"/>
+          <w:szCs w:val="16"/>
+        </w:rPr>
+        <w:t>bill</w:t>
+      </w:r>
+      <w:r>
+        <w:rPr>
+          <w:sz w:val="16"/>
+          <w:szCs w:val="16"/>
+        </w:rPr>
+        <w:t>.</w:t>
       </w:r>
     </w:p>
   </w:footnote>
@@ -38431,7 +38635,7 @@
 </file>
 
 <file path=word/header1.xml><?xml version="1.0" encoding="utf-8"?>
-<w:hdr xmlns:wpc="http://schemas.microsoft.com/office/word/2010/wordprocessingCanvas" xmlns:cx="http://schemas.microsoft.com/office/drawing/2014/chartex" xmlns:mc="http://schemas.openxmlformats.org/markup-compatibility/2006" xmlns:o="urn:schemas-microsoft-com:office:office" xmlns:r="http://schemas.openxmlformats.org/officeDocument/2006/relationships" xmlns:m="http://schemas.openxmlformats.org/officeDocument/2006/math" xmlns:v="urn:schemas-microsoft-com:vml" xmlns:wp14="http://schemas.microsoft.com/office/word/2010/wordprocessingDrawing" xmlns:wp="http://schemas.openxmlformats.org/drawingml/2006/wordprocessingDrawing" xmlns:w10="urn:schemas-microsoft-com:office:word" xmlns:w="http://schemas.openxmlformats.org/wordprocessingml/2006/main" xmlns:w14="http://schemas.microsoft.com/office/word/2010/wordml" xmlns:w15="http://schemas.microsoft.com/office/word/2012/wordml" xmlns:w16se="http://schemas.microsoft.com/office/word/2015/wordml/symex" xmlns:wpg="http://schemas.microsoft.com/office/word/2010/wordprocessingGroup" xmlns:wpi="http://schemas.microsoft.com/office/word/2010/wordprocessingInk" xmlns:wne="http://schemas.microsoft.com/office/word/2006/wordml" xmlns:wps="http://schemas.microsoft.com/office/word/2010/wordprocessingShape" mc:Ignorable="w14 w15 w16se wp14">
+<w:hdr xmlns:wpc="http://schemas.microsoft.com/office/word/2010/wordprocessingCanvas" xmlns:mc="http://schemas.openxmlformats.org/markup-compatibility/2006" xmlns:o="urn:schemas-microsoft-com:office:office" xmlns:r="http://schemas.openxmlformats.org/officeDocument/2006/relationships" xmlns:m="http://schemas.openxmlformats.org/officeDocument/2006/math" xmlns:v="urn:schemas-microsoft-com:vml" xmlns:wp14="http://schemas.microsoft.com/office/word/2010/wordprocessingDrawing" xmlns:wp="http://schemas.openxmlformats.org/drawingml/2006/wordprocessingDrawing" xmlns:w10="urn:schemas-microsoft-com:office:word" xmlns:w="http://schemas.openxmlformats.org/wordprocessingml/2006/main" xmlns:w14="http://schemas.microsoft.com/office/word/2010/wordml" xmlns:w15="http://schemas.microsoft.com/office/word/2012/wordml" xmlns:wpg="http://schemas.microsoft.com/office/word/2010/wordprocessingGroup" xmlns:wpi="http://schemas.microsoft.com/office/word/2010/wordprocessingInk" xmlns:wne="http://schemas.microsoft.com/office/word/2006/wordml" xmlns:wps="http://schemas.microsoft.com/office/word/2010/wordprocessingShape" mc:Ignorable="w14 w15 wp14">
   <w:p>
     <w:pPr>
       <w:pStyle w:val="Header"/>
@@ -38441,7 +38645,7 @@
 </file>
 
 <file path=word/header2.xml><?xml version="1.0" encoding="utf-8"?>
-<w:hdr xmlns:wpc="http://schemas.microsoft.com/office/word/2010/wordprocessingCanvas" xmlns:cx="http://schemas.microsoft.com/office/drawing/2014/chartex" xmlns:mc="http://schemas.openxmlformats.org/markup-compatibility/2006" xmlns:o="urn:schemas-microsoft-com:office:office" xmlns:r="http://schemas.openxmlformats.org/officeDocument/2006/relationships" xmlns:m="http://schemas.openxmlformats.org/officeDocument/2006/math" xmlns:v="urn:schemas-microsoft-com:vml" xmlns:wp14="http://schemas.microsoft.com/office/word/2010/wordprocessingDrawing" xmlns:wp="http://schemas.openxmlformats.org/drawingml/2006/wordprocessingDrawing" xmlns:w10="urn:schemas-microsoft-com:office:word" xmlns:w="http://schemas.openxmlformats.org/wordprocessingml/2006/main" xmlns:w14="http://schemas.microsoft.com/office/word/2010/wordml" xmlns:w15="http://schemas.microsoft.com/office/word/2012/wordml" xmlns:w16se="http://schemas.microsoft.com/office/word/2015/wordml/symex" xmlns:wpg="http://schemas.microsoft.com/office/word/2010/wordprocessingGroup" xmlns:wpi="http://schemas.microsoft.com/office/word/2010/wordprocessingInk" xmlns:wne="http://schemas.microsoft.com/office/word/2006/wordml" xmlns:wps="http://schemas.microsoft.com/office/word/2010/wordprocessingShape" mc:Ignorable="w14 w15 w16se wp14">
+<w:hdr xmlns:wpc="http://schemas.microsoft.com/office/word/2010/wordprocessingCanvas" xmlns:mc="http://schemas.openxmlformats.org/markup-compatibility/2006" xmlns:o="urn:schemas-microsoft-com:office:office" xmlns:r="http://schemas.openxmlformats.org/officeDocument/2006/relationships" xmlns:m="http://schemas.openxmlformats.org/officeDocument/2006/math" xmlns:v="urn:schemas-microsoft-com:vml" xmlns:wp14="http://schemas.microsoft.com/office/word/2010/wordprocessingDrawing" xmlns:wp="http://schemas.openxmlformats.org/drawingml/2006/wordprocessingDrawing" xmlns:w10="urn:schemas-microsoft-com:office:word" xmlns:w="http://schemas.openxmlformats.org/wordprocessingml/2006/main" xmlns:w14="http://schemas.microsoft.com/office/word/2010/wordml" xmlns:w15="http://schemas.microsoft.com/office/word/2012/wordml" xmlns:wpg="http://schemas.microsoft.com/office/word/2010/wordprocessingGroup" xmlns:wpi="http://schemas.microsoft.com/office/word/2010/wordprocessingInk" xmlns:wne="http://schemas.microsoft.com/office/word/2006/wordml" xmlns:wps="http://schemas.microsoft.com/office/word/2010/wordprocessingShape" mc:Ignorable="w14 w15 wp14">
   <w:p>
     <w:pPr>
       <w:pStyle w:val="Header"/>
@@ -38457,7 +38661,7 @@
 </file>
 
 <file path=word/header3.xml><?xml version="1.0" encoding="utf-8"?>
-<w:hdr xmlns:wpc="http://schemas.microsoft.com/office/word/2010/wordprocessingCanvas" xmlns:cx="http://schemas.microsoft.com/office/drawing/2014/chartex" xmlns:mc="http://schemas.openxmlformats.org/markup-compatibility/2006" xmlns:o="urn:schemas-microsoft-com:office:office" xmlns:r="http://schemas.openxmlformats.org/officeDocument/2006/relationships" xmlns:m="http://schemas.openxmlformats.org/officeDocument/2006/math" xmlns:v="urn:schemas-microsoft-com:vml" xmlns:wp14="http://schemas.microsoft.com/office/word/2010/wordprocessingDrawing" xmlns:wp="http://schemas.openxmlformats.org/drawingml/2006/wordprocessingDrawing" xmlns:w10="urn:schemas-microsoft-com:office:word" xmlns:w="http://schemas.openxmlformats.org/wordprocessingml/2006/main" xmlns:w14="http://schemas.microsoft.com/office/word/2010/wordml" xmlns:w15="http://schemas.microsoft.com/office/word/2012/wordml" xmlns:w16se="http://schemas.microsoft.com/office/word/2015/wordml/symex" xmlns:wpg="http://schemas.microsoft.com/office/word/2010/wordprocessingGroup" xmlns:wpi="http://schemas.microsoft.com/office/word/2010/wordprocessingInk" xmlns:wne="http://schemas.microsoft.com/office/word/2006/wordml" xmlns:wps="http://schemas.microsoft.com/office/word/2010/wordprocessingShape" mc:Ignorable="w14 w15 w16se wp14">
+<w:hdr xmlns:wpc="http://schemas.microsoft.com/office/word/2010/wordprocessingCanvas" xmlns:mc="http://schemas.openxmlformats.org/markup-compatibility/2006" xmlns:o="urn:schemas-microsoft-com:office:office" xmlns:r="http://schemas.openxmlformats.org/officeDocument/2006/relationships" xmlns:m="http://schemas.openxmlformats.org/officeDocument/2006/math" xmlns:v="urn:schemas-microsoft-com:vml" xmlns:wp14="http://schemas.microsoft.com/office/word/2010/wordprocessingDrawing" xmlns:wp="http://schemas.openxmlformats.org/drawingml/2006/wordprocessingDrawing" xmlns:w10="urn:schemas-microsoft-com:office:word" xmlns:w="http://schemas.openxmlformats.org/wordprocessingml/2006/main" xmlns:w14="http://schemas.microsoft.com/office/word/2010/wordml" xmlns:w15="http://schemas.microsoft.com/office/word/2012/wordml" xmlns:wpg="http://schemas.microsoft.com/office/word/2010/wordprocessingGroup" xmlns:wpi="http://schemas.microsoft.com/office/word/2010/wordprocessingInk" xmlns:wne="http://schemas.microsoft.com/office/word/2006/wordml" xmlns:wps="http://schemas.microsoft.com/office/word/2010/wordprocessingShape" mc:Ignorable="w14 w15 wp14">
   <w:p>
     <w:pPr>
       <w:pStyle w:val="Header"/>
@@ -38467,8 +38671,8 @@
 </file>
 
 <file path=word/numbering.xml><?xml version="1.0" encoding="utf-8"?>
-<w:numbering xmlns:wpc="http://schemas.microsoft.com/office/word/2010/wordprocessingCanvas" xmlns:cx="http://schemas.microsoft.com/office/drawing/2014/chartex" xmlns:mc="http://schemas.openxmlformats.org/markup-compatibility/2006" xmlns:o="urn:schemas-microsoft-com:office:office" xmlns:r="http://schemas.openxmlformats.org/officeDocument/2006/relationships" xmlns:m="http://schemas.openxmlformats.org/officeDocument/2006/math" xmlns:v="urn:schemas-microsoft-com:vml" xmlns:wp14="http://schemas.microsoft.com/office/word/2010/wordprocessingDrawing" xmlns:wp="http://schemas.openxmlformats.org/drawingml/2006/wordprocessingDrawing" xmlns:w10="urn:schemas-microsoft-com:office:word" xmlns:w="http://schemas.openxmlformats.org/wordprocessingml/2006/main" xmlns:w14="http://schemas.microsoft.com/office/word/2010/wordml" xmlns:w15="http://schemas.microsoft.com/office/word/2012/wordml" xmlns:w16se="http://schemas.microsoft.com/office/word/2015/wordml/symex" xmlns:wpg="http://schemas.microsoft.com/office/word/2010/wordprocessingGroup" xmlns:wpi="http://schemas.microsoft.com/office/word/2010/wordprocessingInk" xmlns:wne="http://schemas.microsoft.com/office/word/2006/wordml" xmlns:wps="http://schemas.microsoft.com/office/word/2010/wordprocessingShape" mc:Ignorable="w14 w15 w16se wp14">
-  <w:abstractNum w:abstractNumId="0" w15:restartNumberingAfterBreak="0">
+<w:numbering xmlns:wpc="http://schemas.microsoft.com/office/word/2010/wordprocessingCanvas" xmlns:mc="http://schemas.openxmlformats.org/markup-compatibility/2006" xmlns:o="urn:schemas-microsoft-com:office:office" xmlns:r="http://schemas.openxmlformats.org/officeDocument/2006/relationships" xmlns:m="http://schemas.openxmlformats.org/officeDocument/2006/math" xmlns:v="urn:schemas-microsoft-com:vml" xmlns:wp14="http://schemas.microsoft.com/office/word/2010/wordprocessingDrawing" xmlns:wp="http://schemas.openxmlformats.org/drawingml/2006/wordprocessingDrawing" xmlns:w10="urn:schemas-microsoft-com:office:word" xmlns:w="http://schemas.openxmlformats.org/wordprocessingml/2006/main" xmlns:w14="http://schemas.microsoft.com/office/word/2010/wordml" xmlns:w15="http://schemas.microsoft.com/office/word/2012/wordml" xmlns:wpg="http://schemas.microsoft.com/office/word/2010/wordprocessingGroup" xmlns:wpi="http://schemas.microsoft.com/office/word/2010/wordprocessingInk" xmlns:wne="http://schemas.microsoft.com/office/word/2006/wordml" xmlns:wps="http://schemas.microsoft.com/office/word/2010/wordprocessingShape" mc:Ignorable="w14 w15 wp14">
+  <w:abstractNum w:abstractNumId="0">
     <w:nsid w:val="05C637EA"/>
     <w:multiLevelType w:val="multilevel"/>
     <w:tmpl w:val="47482ACC"/>
@@ -38592,7 +38796,7 @@
       </w:rPr>
     </w:lvl>
   </w:abstractNum>
-  <w:abstractNum w:abstractNumId="1" w15:restartNumberingAfterBreak="0">
+  <w:abstractNum w:abstractNumId="1">
     <w:nsid w:val="0EC9712A"/>
     <w:multiLevelType w:val="hybridMultilevel"/>
     <w:tmpl w:val="53A0B94A"/>
@@ -38678,7 +38882,7 @@
       </w:pPr>
     </w:lvl>
   </w:abstractNum>
-  <w:abstractNum w:abstractNumId="2" w15:restartNumberingAfterBreak="0">
+  <w:abstractNum w:abstractNumId="2">
     <w:nsid w:val="0F572C9F"/>
     <w:multiLevelType w:val="hybridMultilevel"/>
     <w:tmpl w:val="7EB68776"/>
@@ -38767,7 +38971,7 @@
       </w:pPr>
     </w:lvl>
   </w:abstractNum>
-  <w:abstractNum w:abstractNumId="3" w15:restartNumberingAfterBreak="0">
+  <w:abstractNum w:abstractNumId="3">
     <w:nsid w:val="173170C6"/>
     <w:multiLevelType w:val="hybridMultilevel"/>
     <w:tmpl w:val="6040F1E8"/>
@@ -38853,7 +39057,7 @@
       </w:pPr>
     </w:lvl>
   </w:abstractNum>
-  <w:abstractNum w:abstractNumId="4" w15:restartNumberingAfterBreak="0">
+  <w:abstractNum w:abstractNumId="4">
     <w:nsid w:val="1EA12CC8"/>
     <w:multiLevelType w:val="hybridMultilevel"/>
     <w:tmpl w:val="5E320CFA"/>
@@ -38939,7 +39143,7 @@
       </w:pPr>
     </w:lvl>
   </w:abstractNum>
-  <w:abstractNum w:abstractNumId="5" w15:restartNumberingAfterBreak="0">
+  <w:abstractNum w:abstractNumId="5">
     <w:nsid w:val="1F3850B8"/>
     <w:multiLevelType w:val="hybridMultilevel"/>
     <w:tmpl w:val="DD7A196A"/>
@@ -39052,7 +39256,7 @@
       </w:rPr>
     </w:lvl>
   </w:abstractNum>
-  <w:abstractNum w:abstractNumId="6" w15:restartNumberingAfterBreak="0">
+  <w:abstractNum w:abstractNumId="6">
     <w:nsid w:val="2D484BEF"/>
     <w:multiLevelType w:val="hybridMultilevel"/>
     <w:tmpl w:val="8F4CF9B2"/>
@@ -39138,7 +39342,7 @@
       </w:pPr>
     </w:lvl>
   </w:abstractNum>
-  <w:abstractNum w:abstractNumId="7" w15:restartNumberingAfterBreak="0">
+  <w:abstractNum w:abstractNumId="7">
     <w:nsid w:val="31A65C94"/>
     <w:multiLevelType w:val="hybridMultilevel"/>
     <w:tmpl w:val="5CF48982"/>
@@ -39227,7 +39431,7 @@
       </w:pPr>
     </w:lvl>
   </w:abstractNum>
-  <w:abstractNum w:abstractNumId="8" w15:restartNumberingAfterBreak="0">
+  <w:abstractNum w:abstractNumId="8">
     <w:nsid w:val="31F82FC6"/>
     <w:multiLevelType w:val="hybridMultilevel"/>
     <w:tmpl w:val="F6FCC564"/>
@@ -39366,7 +39570,7 @@
       </w:rPr>
     </w:lvl>
   </w:abstractNum>
-  <w:abstractNum w:abstractNumId="9" w15:restartNumberingAfterBreak="0">
+  <w:abstractNum w:abstractNumId="9">
     <w:nsid w:val="32011175"/>
     <w:multiLevelType w:val="hybridMultilevel"/>
     <w:tmpl w:val="CFCEC236"/>
@@ -39452,7 +39656,7 @@
       </w:pPr>
     </w:lvl>
   </w:abstractNum>
-  <w:abstractNum w:abstractNumId="10" w15:restartNumberingAfterBreak="0">
+  <w:abstractNum w:abstractNumId="10">
     <w:nsid w:val="520F3FF7"/>
     <w:multiLevelType w:val="hybridMultilevel"/>
     <w:tmpl w:val="443ABC8C"/>
@@ -39538,7 +39742,7 @@
       </w:pPr>
     </w:lvl>
   </w:abstractNum>
-  <w:abstractNum w:abstractNumId="11" w15:restartNumberingAfterBreak="0">
+  <w:abstractNum w:abstractNumId="11">
     <w:nsid w:val="6F3344D2"/>
     <w:multiLevelType w:val="hybridMultilevel"/>
     <w:tmpl w:val="A01E0EEA"/>
@@ -39627,7 +39831,7 @@
       </w:pPr>
     </w:lvl>
   </w:abstractNum>
-  <w:abstractNum w:abstractNumId="12" w15:restartNumberingAfterBreak="0">
+  <w:abstractNum w:abstractNumId="12">
     <w:nsid w:val="7D4E7AA5"/>
     <w:multiLevelType w:val="hybridMultilevel"/>
     <w:tmpl w:val="923ED0DC"/>
@@ -39761,7 +39965,7 @@
 </file>
 
 <file path=word/styles.xml><?xml version="1.0" encoding="utf-8"?>
-<w:styles xmlns:mc="http://schemas.openxmlformats.org/markup-compatibility/2006" xmlns:r="http://schemas.openxmlformats.org/officeDocument/2006/relationships" xmlns:w="http://schemas.openxmlformats.org/wordprocessingml/2006/main" xmlns:w14="http://schemas.microsoft.com/office/word/2010/wordml" xmlns:w15="http://schemas.microsoft.com/office/word/2012/wordml" xmlns:w16se="http://schemas.microsoft.com/office/word/2015/wordml/symex" mc:Ignorable="w14 w15 w16se">
+<w:styles xmlns:mc="http://schemas.openxmlformats.org/markup-compatibility/2006" xmlns:r="http://schemas.openxmlformats.org/officeDocument/2006/relationships" xmlns:w="http://schemas.openxmlformats.org/wordprocessingml/2006/main" xmlns:w14="http://schemas.microsoft.com/office/word/2010/wordml" xmlns:w15="http://schemas.microsoft.com/office/word/2012/wordml" mc:Ignorable="w14 w15">
   <w:docDefaults>
     <w:rPrDefault>
       <w:rPr>
@@ -40589,6 +40793,7 @@
       <w:lang w:val="en-US"/>
     </w:rPr>
     <w:tblPr>
+      <w:tblInd w:w="0" w:type="dxa"/>
       <w:tblBorders>
         <w:top w:val="single" w:sz="4" w:space="0" w:color="000000" w:themeColor="text1"/>
         <w:left w:val="single" w:sz="4" w:space="0" w:color="000000" w:themeColor="text1"/>
@@ -40597,6 +40802,12 @@
         <w:insideH w:val="single" w:sz="4" w:space="0" w:color="000000" w:themeColor="text1"/>
         <w:insideV w:val="single" w:sz="4" w:space="0" w:color="000000" w:themeColor="text1"/>
       </w:tblBorders>
+      <w:tblCellMar>
+        <w:top w:w="0" w:type="dxa"/>
+        <w:left w:w="108" w:type="dxa"/>
+        <w:bottom w:w="0" w:type="dxa"/>
+        <w:right w:w="108" w:type="dxa"/>
+      </w:tblCellMar>
     </w:tblPr>
   </w:style>
   <w:style w:type="paragraph" w:styleId="TOCHeading">
@@ -40688,7 +40899,7 @@
 </file>
 
 <file path=word/charts/chart1.xml><?xml version="1.0" encoding="utf-8"?>
-<c:chartSpace xmlns:c="http://schemas.openxmlformats.org/drawingml/2006/chart" xmlns:a="http://schemas.openxmlformats.org/drawingml/2006/main" xmlns:r="http://schemas.openxmlformats.org/officeDocument/2006/relationships" xmlns:c16r2="http://schemas.microsoft.com/office/drawing/2015/06/chart">
+<c:chartSpace xmlns:c="http://schemas.openxmlformats.org/drawingml/2006/chart" xmlns:a="http://schemas.openxmlformats.org/drawingml/2006/main" xmlns:r="http://schemas.openxmlformats.org/officeDocument/2006/relationships">
   <c:date1904 val="0"/>
   <c:lang val="en-US"/>
   <c:roundedCorners val="0"/>
@@ -41018,7 +41229,7 @@
             </c:numRef>
           </c:val>
           <c:smooth val="0"/>
-          <c:extLst>
+          <c:extLst xmlns:c16r2="http://schemas.microsoft.com/office/drawing/2015/06/chart">
             <c:ext xmlns:c16="http://schemas.microsoft.com/office/drawing/2014/chart" uri="{C3380CC4-5D6E-409C-BE32-E72D297353CC}">
               <c16:uniqueId val="{00000000-6CD6-4312-9E5C-50EBD794A500}"/>
             </c:ext>
@@ -41033,11 +41244,11 @@
           <c:showBubbleSize val="0"/>
         </c:dLbls>
         <c:smooth val="0"/>
-        <c:axId val="271477760"/>
-        <c:axId val="281618688"/>
+        <c:axId val="412327480"/>
+        <c:axId val="413218136"/>
       </c:lineChart>
       <c:catAx>
-        <c:axId val="271477760"/>
+        <c:axId val="412327480"/>
         <c:scaling>
           <c:orientation val="minMax"/>
         </c:scaling>
@@ -41077,7 +41288,7 @@
             <a:endParaRPr lang="en-US"/>
           </a:p>
         </c:txPr>
-        <c:crossAx val="281618688"/>
+        <c:crossAx val="413218136"/>
         <c:crosses val="autoZero"/>
         <c:auto val="1"/>
         <c:lblAlgn val="ctr"/>
@@ -41085,7 +41296,7 @@
         <c:noMultiLvlLbl val="0"/>
       </c:catAx>
       <c:valAx>
-        <c:axId val="281618688"/>
+        <c:axId val="413218136"/>
         <c:scaling>
           <c:orientation val="minMax"/>
         </c:scaling>
@@ -41133,7 +41344,7 @@
             <a:endParaRPr lang="en-US"/>
           </a:p>
         </c:txPr>
-        <c:crossAx val="271477760"/>
+        <c:crossAx val="412327480"/>
         <c:crosses val="autoZero"/>
         <c:crossBetween val="between"/>
       </c:valAx>
@@ -41181,7 +41392,7 @@
 </file>
 
 <file path=word/charts/chart2.xml><?xml version="1.0" encoding="utf-8"?>
-<c:chartSpace xmlns:c="http://schemas.openxmlformats.org/drawingml/2006/chart" xmlns:a="http://schemas.openxmlformats.org/drawingml/2006/main" xmlns:r="http://schemas.openxmlformats.org/officeDocument/2006/relationships" xmlns:c16r2="http://schemas.microsoft.com/office/drawing/2015/06/chart">
+<c:chartSpace xmlns:c="http://schemas.openxmlformats.org/drawingml/2006/chart" xmlns:a="http://schemas.openxmlformats.org/drawingml/2006/main" xmlns:r="http://schemas.openxmlformats.org/officeDocument/2006/relationships">
   <c:date1904 val="0"/>
   <c:lang val="en-US"/>
   <c:roundedCorners val="0"/>
@@ -41567,7 +41778,7 @@
             </c:numRef>
           </c:val>
           <c:smooth val="0"/>
-          <c:extLst>
+          <c:extLst xmlns:c16r2="http://schemas.microsoft.com/office/drawing/2015/06/chart">
             <c:ext xmlns:c16="http://schemas.microsoft.com/office/drawing/2014/chart" uri="{C3380CC4-5D6E-409C-BE32-E72D297353CC}">
               <c16:uniqueId val="{00000000-EF3D-464B-96E1-ACD82D44E17B}"/>
             </c:ext>
@@ -41582,11 +41793,11 @@
           <c:showBubbleSize val="0"/>
         </c:dLbls>
         <c:smooth val="0"/>
-        <c:axId val="307034368"/>
-        <c:axId val="307068928"/>
+        <c:axId val="413219312"/>
+        <c:axId val="413219704"/>
       </c:lineChart>
       <c:catAx>
-        <c:axId val="307034368"/>
+        <c:axId val="413219312"/>
         <c:scaling>
           <c:orientation val="minMax"/>
         </c:scaling>
@@ -41623,7 +41834,7 @@
             <a:endParaRPr lang="en-US"/>
           </a:p>
         </c:txPr>
-        <c:crossAx val="307068928"/>
+        <c:crossAx val="413219704"/>
         <c:crosses val="autoZero"/>
         <c:auto val="1"/>
         <c:lblAlgn val="ctr"/>
@@ -41631,7 +41842,7 @@
         <c:noMultiLvlLbl val="0"/>
       </c:catAx>
       <c:valAx>
-        <c:axId val="307068928"/>
+        <c:axId val="413219704"/>
         <c:scaling>
           <c:orientation val="minMax"/>
         </c:scaling>
@@ -41670,7 +41881,7 @@
             <a:endParaRPr lang="en-US"/>
           </a:p>
         </c:txPr>
-        <c:crossAx val="307034368"/>
+        <c:crossAx val="413219312"/>
         <c:crosses val="autoZero"/>
         <c:crossBetween val="between"/>
       </c:valAx>
@@ -41750,7 +41961,7 @@
 </file>
 
 <file path=word/charts/chart3.xml><?xml version="1.0" encoding="utf-8"?>
-<c:chartSpace xmlns:c="http://schemas.openxmlformats.org/drawingml/2006/chart" xmlns:a="http://schemas.openxmlformats.org/drawingml/2006/main" xmlns:r="http://schemas.openxmlformats.org/officeDocument/2006/relationships" xmlns:c16r2="http://schemas.microsoft.com/office/drawing/2015/06/chart">
+<c:chartSpace xmlns:c="http://schemas.openxmlformats.org/drawingml/2006/chart" xmlns:a="http://schemas.openxmlformats.org/drawingml/2006/main" xmlns:r="http://schemas.openxmlformats.org/officeDocument/2006/relationships">
   <c:date1904 val="0"/>
   <c:lang val="en-US"/>
   <c:roundedCorners val="0"/>
@@ -42054,7 +42265,7 @@
             </c:numRef>
           </c:val>
           <c:smooth val="0"/>
-          <c:extLst>
+          <c:extLst xmlns:c16r2="http://schemas.microsoft.com/office/drawing/2015/06/chart">
             <c:ext xmlns:c16="http://schemas.microsoft.com/office/drawing/2014/chart" uri="{C3380CC4-5D6E-409C-BE32-E72D297353CC}">
               <c16:uniqueId val="{00000000-E846-47A4-9D66-68566A3DF721}"/>
             </c:ext>
@@ -42297,7 +42508,7 @@
             </c:numRef>
           </c:val>
           <c:smooth val="0"/>
-          <c:extLst>
+          <c:extLst xmlns:c16r2="http://schemas.microsoft.com/office/drawing/2015/06/chart">
             <c:ext xmlns:c16="http://schemas.microsoft.com/office/drawing/2014/chart" uri="{C3380CC4-5D6E-409C-BE32-E72D297353CC}">
               <c16:uniqueId val="{00000001-E846-47A4-9D66-68566A3DF721}"/>
             </c:ext>
@@ -42312,11 +42523,11 @@
           <c:showBubbleSize val="0"/>
         </c:dLbls>
         <c:smooth val="0"/>
-        <c:axId val="308182400"/>
-        <c:axId val="308214784"/>
+        <c:axId val="398943728"/>
+        <c:axId val="398944120"/>
       </c:lineChart>
       <c:catAx>
-        <c:axId val="308182400"/>
+        <c:axId val="398943728"/>
         <c:scaling>
           <c:orientation val="minMax"/>
         </c:scaling>
@@ -42356,7 +42567,7 @@
             <a:endParaRPr lang="en-US"/>
           </a:p>
         </c:txPr>
-        <c:crossAx val="308214784"/>
+        <c:crossAx val="398944120"/>
         <c:crosses val="autoZero"/>
         <c:auto val="1"/>
         <c:lblAlgn val="ctr"/>
@@ -42364,7 +42575,7 @@
         <c:noMultiLvlLbl val="0"/>
       </c:catAx>
       <c:valAx>
-        <c:axId val="308214784"/>
+        <c:axId val="398944120"/>
         <c:scaling>
           <c:orientation val="minMax"/>
         </c:scaling>
@@ -42415,7 +42626,7 @@
             <a:endParaRPr lang="en-US"/>
           </a:p>
         </c:txPr>
-        <c:crossAx val="308182400"/>
+        <c:crossAx val="398943728"/>
         <c:crosses val="autoZero"/>
         <c:crossBetween val="between"/>
       </c:valAx>
@@ -42494,7 +42705,7 @@
 </file>
 
 <file path=word/charts/chart4.xml><?xml version="1.0" encoding="utf-8"?>
-<c:chartSpace xmlns:c="http://schemas.openxmlformats.org/drawingml/2006/chart" xmlns:a="http://schemas.openxmlformats.org/drawingml/2006/main" xmlns:r="http://schemas.openxmlformats.org/officeDocument/2006/relationships" xmlns:c16r2="http://schemas.microsoft.com/office/drawing/2015/06/chart">
+<c:chartSpace xmlns:c="http://schemas.openxmlformats.org/drawingml/2006/chart" xmlns:a="http://schemas.openxmlformats.org/drawingml/2006/main" xmlns:r="http://schemas.openxmlformats.org/officeDocument/2006/relationships">
   <c:date1904 val="0"/>
   <c:lang val="en-US"/>
   <c:roundedCorners val="0"/>
@@ -42808,7 +43019,7 @@
             </c:numRef>
           </c:val>
           <c:smooth val="0"/>
-          <c:extLst>
+          <c:extLst xmlns:c16r2="http://schemas.microsoft.com/office/drawing/2015/06/chart">
             <c:ext xmlns:c16="http://schemas.microsoft.com/office/drawing/2014/chart" uri="{C3380CC4-5D6E-409C-BE32-E72D297353CC}">
               <c16:uniqueId val="{00000000-9750-43C4-87A1-F5219A5DC876}"/>
             </c:ext>
@@ -43075,7 +43286,7 @@
             </c:numRef>
           </c:val>
           <c:smooth val="0"/>
-          <c:extLst>
+          <c:extLst xmlns:c16r2="http://schemas.microsoft.com/office/drawing/2015/06/chart">
             <c:ext xmlns:c16="http://schemas.microsoft.com/office/drawing/2014/chart" uri="{C3380CC4-5D6E-409C-BE32-E72D297353CC}">
               <c16:uniqueId val="{00000001-9750-43C4-87A1-F5219A5DC876}"/>
             </c:ext>
@@ -43342,7 +43553,7 @@
             </c:numRef>
           </c:val>
           <c:smooth val="0"/>
-          <c:extLst>
+          <c:extLst xmlns:c16r2="http://schemas.microsoft.com/office/drawing/2015/06/chart">
             <c:ext xmlns:c16="http://schemas.microsoft.com/office/drawing/2014/chart" uri="{C3380CC4-5D6E-409C-BE32-E72D297353CC}">
               <c16:uniqueId val="{00000002-9750-43C4-87A1-F5219A5DC876}"/>
             </c:ext>
@@ -43357,11 +43568,11 @@
           <c:showBubbleSize val="0"/>
         </c:dLbls>
         <c:smooth val="0"/>
-        <c:axId val="314722176"/>
-        <c:axId val="317321600"/>
+        <c:axId val="398942944"/>
+        <c:axId val="406150912"/>
       </c:lineChart>
       <c:catAx>
-        <c:axId val="314722176"/>
+        <c:axId val="398942944"/>
         <c:scaling>
           <c:orientation val="minMax"/>
         </c:scaling>
@@ -43404,7 +43615,7 @@
             <a:endParaRPr lang="en-US"/>
           </a:p>
         </c:txPr>
-        <c:crossAx val="317321600"/>
+        <c:crossAx val="406150912"/>
         <c:crosses val="autoZero"/>
         <c:auto val="1"/>
         <c:lblAlgn val="ctr"/>
@@ -43412,7 +43623,7 @@
         <c:noMultiLvlLbl val="0"/>
       </c:catAx>
       <c:valAx>
-        <c:axId val="317321600"/>
+        <c:axId val="406150912"/>
         <c:scaling>
           <c:orientation val="minMax"/>
         </c:scaling>
@@ -43463,7 +43674,7 @@
             <a:endParaRPr lang="en-US"/>
           </a:p>
         </c:txPr>
-        <c:crossAx val="314722176"/>
+        <c:crossAx val="398942944"/>
         <c:crosses val="autoZero"/>
         <c:crossBetween val="between"/>
       </c:valAx>
@@ -43542,7 +43753,7 @@
 </file>
 
 <file path=word/charts/chart5.xml><?xml version="1.0" encoding="utf-8"?>
-<c:chartSpace xmlns:c="http://schemas.openxmlformats.org/drawingml/2006/chart" xmlns:a="http://schemas.openxmlformats.org/drawingml/2006/main" xmlns:r="http://schemas.openxmlformats.org/officeDocument/2006/relationships" xmlns:c16r2="http://schemas.microsoft.com/office/drawing/2015/06/chart">
+<c:chartSpace xmlns:c="http://schemas.openxmlformats.org/drawingml/2006/chart" xmlns:a="http://schemas.openxmlformats.org/drawingml/2006/main" xmlns:r="http://schemas.openxmlformats.org/officeDocument/2006/relationships">
   <c:date1904 val="0"/>
   <c:lang val="en-US"/>
   <c:roundedCorners val="0"/>
@@ -43832,7 +44043,7 @@
             </c:numRef>
           </c:val>
           <c:smooth val="0"/>
-          <c:extLst>
+          <c:extLst xmlns:c16r2="http://schemas.microsoft.com/office/drawing/2015/06/chart">
             <c:ext xmlns:c16="http://schemas.microsoft.com/office/drawing/2014/chart" uri="{C3380CC4-5D6E-409C-BE32-E72D297353CC}">
               <c16:uniqueId val="{00000000-6EC0-48C3-B9B1-7AAED138B27B}"/>
             </c:ext>
@@ -44075,7 +44286,7 @@
             </c:numRef>
           </c:val>
           <c:smooth val="0"/>
-          <c:extLst>
+          <c:extLst xmlns:c16r2="http://schemas.microsoft.com/office/drawing/2015/06/chart">
             <c:ext xmlns:c16="http://schemas.microsoft.com/office/drawing/2014/chart" uri="{C3380CC4-5D6E-409C-BE32-E72D297353CC}">
               <c16:uniqueId val="{00000001-6EC0-48C3-B9B1-7AAED138B27B}"/>
             </c:ext>
@@ -44318,7 +44529,7 @@
             </c:numRef>
           </c:val>
           <c:smooth val="0"/>
-          <c:extLst>
+          <c:extLst xmlns:c16r2="http://schemas.microsoft.com/office/drawing/2015/06/chart">
             <c:ext xmlns:c16="http://schemas.microsoft.com/office/drawing/2014/chart" uri="{C3380CC4-5D6E-409C-BE32-E72D297353CC}">
               <c16:uniqueId val="{00000002-6EC0-48C3-B9B1-7AAED138B27B}"/>
             </c:ext>
@@ -44333,11 +44544,11 @@
           <c:showBubbleSize val="0"/>
         </c:dLbls>
         <c:smooth val="0"/>
-        <c:axId val="332861824"/>
-        <c:axId val="332863360"/>
+        <c:axId val="413513904"/>
+        <c:axId val="413514296"/>
       </c:lineChart>
       <c:catAx>
-        <c:axId val="332861824"/>
+        <c:axId val="413513904"/>
         <c:scaling>
           <c:orientation val="minMax"/>
         </c:scaling>
@@ -44380,7 +44591,7 @@
             <a:endParaRPr lang="en-US"/>
           </a:p>
         </c:txPr>
-        <c:crossAx val="332863360"/>
+        <c:crossAx val="413514296"/>
         <c:crosses val="autoZero"/>
         <c:auto val="1"/>
         <c:lblAlgn val="ctr"/>
@@ -44388,7 +44599,7 @@
         <c:noMultiLvlLbl val="0"/>
       </c:catAx>
       <c:valAx>
-        <c:axId val="332863360"/>
+        <c:axId val="413514296"/>
         <c:scaling>
           <c:orientation val="minMax"/>
         </c:scaling>
@@ -44439,7 +44650,7 @@
             <a:endParaRPr lang="en-US"/>
           </a:p>
         </c:txPr>
-        <c:crossAx val="332861824"/>
+        <c:crossAx val="413513904"/>
         <c:crosses val="autoZero"/>
         <c:crossBetween val="between"/>
       </c:valAx>
@@ -44830,7 +45041,7 @@
 </file>
 
 <file path=customXml/itemProps1.xml><?xml version="1.0" encoding="utf-8"?>
-<ds:datastoreItem xmlns:ds="http://schemas.openxmlformats.org/officeDocument/2006/customXml" ds:itemID="{F16D25CB-9995-4611-B7B9-930375E5DFCB}">
+<ds:datastoreItem xmlns:ds="http://schemas.openxmlformats.org/officeDocument/2006/customXml" ds:itemID="{66CCC81E-9D29-4B1E-A83A-2C3BD9B59CF9}">
   <ds:schemaRefs>
     <ds:schemaRef ds:uri="http://schemas.openxmlformats.org/officeDocument/2006/bibliography"/>
   </ds:schemaRefs>

</xml_diff>